<commit_message>
Add Ian Logan commented version of Anselm Trivium paper
</commit_message>
<xml_diff>
--- a/History of Western Philosophy/Ancient Philosophy/Wax, Minds, and Aristotelian Bodies/Wax, Minds, and Aristotelian Bodies.docx
+++ b/History of Western Philosophy/Ancient Philosophy/Wax, Minds, and Aristotelian Bodies/Wax, Minds, and Aristotelian Bodies.docx
@@ -1,6 +1,6 @@
 
 <file path=word/document.xml><?xml version="1.0" encoding="utf-8"?>
-<w:document xmlns:o="urn:schemas-microsoft-com:office:office" xmlns:r="http://schemas.openxmlformats.org/officeDocument/2006/relationships" xmlns:v="urn:schemas-microsoft-com:vml" xmlns:w="http://schemas.openxmlformats.org/wordprocessingml/2006/main" xmlns:w10="urn:schemas-microsoft-com:office:word" xmlns:wp="http://schemas.openxmlformats.org/drawingml/2006/wordprocessingDrawing" xmlns:wps="http://schemas.microsoft.com/office/word/2010/wordprocessingShape" xmlns:wpg="http://schemas.microsoft.com/office/word/2010/wordprocessingGroup" xmlns:mc="http://schemas.openxmlformats.org/markup-compatibility/2006" xmlns:wp14="http://schemas.microsoft.com/office/word/2010/wordprocessingDrawing" xmlns:w14="http://schemas.microsoft.com/office/word/2010/wordml" mc:Ignorable="w14 wp14">
+<w:document xmlns:o="urn:schemas-microsoft-com:office:office" xmlns:r="http://schemas.openxmlformats.org/officeDocument/2006/relationships" xmlns:v="urn:schemas-microsoft-com:vml" xmlns:w="http://schemas.openxmlformats.org/wordprocessingml/2006/main" xmlns:w10="urn:schemas-microsoft-com:office:word" xmlns:wp="http://schemas.openxmlformats.org/drawingml/2006/wordprocessingDrawing" xmlns:wps="http://schemas.microsoft.com/office/word/2010/wordprocessingShape" xmlns:wpg="http://schemas.microsoft.com/office/word/2010/wordprocessingGroup" xmlns:mc="http://schemas.openxmlformats.org/markup-compatibility/2006" xmlns:wp14="http://schemas.microsoft.com/office/word/2010/wordprocessingDrawing" xmlns:w14="http://schemas.microsoft.com/office/word/2010/wordml" xmlns:w15="http://schemas.microsoft.com/office/word/2012/wordml" mc:Ignorable="w14 wp14 w15">
   <w:body>
     <w:p>
       <w:pPr>
@@ -69,61 +69,7 @@
         <w:rPr>
           <w:rFonts w:ascii="Symbola" w:hAnsi="Symbola"/>
         </w:rPr>
-        <w:t xml:space="preserve">Only a little effort, however, has been put forth to explain where the modern conception of matter on which functionalism purportedly rests diverges from that found in Aristotle. I show how an answer to this question is aided not merely by Aristotle and Descartes’ texts on a common topic, but also by Descartes’ polemical </w:t>
-      </w:r>
-      <w:r>
-        <w:rPr>
-          <w:rFonts w:ascii="Symbola" w:hAnsi="Symbola"/>
-        </w:rPr>
-        <w:t xml:space="preserve">employment of </w:t>
-      </w:r>
-      <w:r>
-        <w:rPr>
-          <w:rFonts w:ascii="Symbola" w:hAnsi="Symbola"/>
-        </w:rPr>
-        <w:t xml:space="preserve">an </w:t>
-      </w:r>
-      <w:r>
-        <w:rPr>
-          <w:rFonts w:ascii="Symbola" w:hAnsi="Symbola"/>
-        </w:rPr>
-        <w:t xml:space="preserve"> example </w:t>
-      </w:r>
-      <w:r>
-        <w:rPr>
-          <w:rFonts w:ascii="Symbola" w:hAnsi="Symbola"/>
-        </w:rPr>
-        <w:t xml:space="preserve">found frequently in Aristotle’s own texts: that of </w:t>
-      </w:r>
-      <w:r>
-        <w:rPr>
-          <w:rFonts w:ascii="Symbola" w:hAnsi="Symbola"/>
-        </w:rPr>
-        <w:t xml:space="preserve">the relation of a piece of wax to its shape. </w:t>
-      </w:r>
-      <w:r>
-        <w:rPr>
-          <w:rFonts w:ascii="Symbola" w:hAnsi="Symbola"/>
-        </w:rPr>
-        <w:t>Through examining Aristotle’s and Descartes’ uses of this example, we find that w</w:t>
-      </w:r>
-      <w:r>
-        <w:rPr>
-          <w:rFonts w:ascii="Symbola" w:hAnsi="Symbola"/>
-        </w:rPr>
-        <w:t xml:space="preserve">hile there are major differences between an Aristotelian and a Cartesian conception of matter, the </w:t>
-      </w:r>
-      <w:r>
-        <w:rPr>
-          <w:rFonts w:ascii="Symbola" w:hAnsi="Symbola"/>
-        </w:rPr>
-        <w:t xml:space="preserve">Aristotle’s </w:t>
-      </w:r>
-      <w:r>
-        <w:rPr>
-          <w:rFonts w:ascii="Symbola" w:hAnsi="Symbola"/>
-        </w:rPr>
-        <w:t>account is by no means incredible: Aristotle himself addresses a conception in many respects like that given by Descartes, and explicitly rejects it.</w:t>
+        <w:t>Only a little effort, however, has been put forth to explain where the modern conception of matter on which functionalism purportedly rests diverges from that found in Aristotle. I show how an answer to this question is aided not merely by Aristotle and Descartes’ texts on a common topic, but also by Descartes’ polemical employment of an  example found frequently in Aristotle’s own texts: that of the relation of a piece of wax to its shape. Through examining Aristotle’s and Descartes’ uses of this example, we find that while there are major differences between an Aristotelian and a Cartesian conception of matter, the Aristotle’s account is by no means incredible: Aristotle himself addresses a conception in many respects like that given by Descartes, and explicitly rejects it.</w:t>
       </w:r>
     </w:p>
     <w:p>
@@ -175,75 +121,13 @@
           <w:i/>
           <w:iCs/>
         </w:rPr>
-        <w:t xml:space="preserve">Aristotelian </w:t>
-      </w:r>
-      <w:r>
-        <w:rPr>
-          <w:rFonts w:ascii="Symbola" w:hAnsi="Symbola"/>
-          <w:i/>
-          <w:iCs/>
-        </w:rPr>
-        <w:t xml:space="preserve">hylomorphism, </w:t>
-      </w:r>
-      <w:r>
-        <w:rPr>
-          <w:rFonts w:ascii="Symbola" w:hAnsi="Symbola"/>
-        </w:rPr>
-        <w:t>according to which  terrestrial beings are composites of matter and form,</w:t>
-      </w:r>
-      <w:r>
-        <w:rPr>
-          <w:rFonts w:ascii="Symbola" w:hAnsi="Symbola"/>
-        </w:rPr>
-        <w:t xml:space="preserve"> </w:t>
-      </w:r>
-      <w:r>
-        <w:rPr>
-          <w:rFonts w:ascii="Symbola" w:hAnsi="Symbola"/>
-        </w:rPr>
-        <w:t xml:space="preserve">by advocates of functionalism in the philosophy of perception, according to which perceptual states are defined by their function rather than their makeup, </w:t>
-      </w:r>
-      <w:r>
-        <w:rPr>
-          <w:rFonts w:ascii="Symbola" w:hAnsi="Symbola"/>
-        </w:rPr>
-        <w:t xml:space="preserve">fail to </w:t>
-      </w:r>
-      <w:r>
-        <w:rPr>
-          <w:rFonts w:ascii="Symbola" w:hAnsi="Symbola"/>
-        </w:rPr>
-        <w:t>appreciate</w:t>
-      </w:r>
-      <w:r>
-        <w:rPr>
-          <w:rFonts w:ascii="Symbola" w:hAnsi="Symbola"/>
-        </w:rPr>
-        <w:t xml:space="preserve"> just how different Aristotle’s conception of matter is from our own. A corollary of this is that it is a mistake to view Aristotle as the father of modern functionalis</w:t>
-      </w:r>
-      <w:r>
-        <w:rPr>
-          <w:rFonts w:ascii="Symbola" w:hAnsi="Symbola"/>
-        </w:rPr>
-        <w:t>m</w:t>
-      </w:r>
-      <w:r>
-        <w:rPr>
-          <w:rFonts w:ascii="Symbola" w:hAnsi="Symbola"/>
-        </w:rPr>
-        <w:t xml:space="preserve">: </w:t>
-      </w:r>
-      <w:r>
-        <w:rPr>
-          <w:rFonts w:ascii="Symbola" w:hAnsi="Symbola"/>
-        </w:rPr>
-        <w:t xml:space="preserve">instead, functionalist accounts </w:t>
-      </w:r>
-      <w:r>
-        <w:rPr>
-          <w:rFonts w:ascii="Symbola" w:hAnsi="Symbola"/>
-        </w:rPr>
-        <w:t xml:space="preserve">simply graft a notion of function onto a distinctly </w:t>
+        <w:t xml:space="preserve">Aristotelian hylomorphism, </w:t>
+      </w:r>
+      <w:r>
+        <w:rPr>
+          <w:rFonts w:ascii="Symbola" w:hAnsi="Symbola"/>
+        </w:rPr>
+        <w:t xml:space="preserve">according to which  terrestrial beings are composites of matter and form, by advocates of functionalism in the philosophy of perception, according to which perceptual states are defined by their function rather than their makeup, fail to appreciate just how different Aristotle’s conception of matter is from our own. A corollary of this is that it is a mistake to view Aristotle as the father of modern functionalism: instead, functionalist accounts simply graft a notion of function onto a distinctly </w:t>
       </w:r>
       <w:r>
         <w:rPr>
@@ -256,19 +140,7 @@
         <w:rPr>
           <w:rFonts w:ascii="Symbola" w:hAnsi="Symbola"/>
         </w:rPr>
-        <w:t xml:space="preserve">conception of matter </w:t>
-      </w:r>
-      <w:r>
-        <w:rPr>
-          <w:rFonts w:ascii="Symbola" w:hAnsi="Symbola"/>
-        </w:rPr>
-        <w:t>originating with Descartes</w:t>
-      </w:r>
-      <w:r>
-        <w:rPr>
-          <w:rFonts w:ascii="Symbola" w:hAnsi="Symbola"/>
-        </w:rPr>
-        <w:t>, one that Aristotle could not possibly have accepted.</w:t>
+        <w:t>conception of matter originating with Descartes, one that Aristotle could not possibly have accepted.</w:t>
       </w:r>
       <w:r>
         <w:rPr>
@@ -310,19 +182,7 @@
         <w:rPr>
           <w:rFonts w:ascii="Symbola" w:hAnsi="Symbola"/>
         </w:rPr>
-        <w:t xml:space="preserve">In what follows, I show how </w:t>
-      </w:r>
-      <w:r>
-        <w:rPr>
-          <w:rFonts w:ascii="Symbola" w:hAnsi="Symbola"/>
-        </w:rPr>
-        <w:t xml:space="preserve">addressing the smaller claim allows us pinpoint exactly how the larger critique depends on a broadly Cartesian conception of matter: </w:t>
-      </w:r>
-      <w:r>
-        <w:rPr>
-          <w:rFonts w:ascii="Symbola" w:hAnsi="Symbola"/>
-        </w:rPr>
-        <w:t>Descartes’ usage of the wax example in his own work represents a polemical engagement with Aristotle that his earliest readers would have immediately recognized. Because of this, the uses of this example across both authors’ bodies of work provides intellectual historians with a particularly useful interpretive key to understanding where the Aristotelian and Cartesian conceptions of matter diverge.</w:t>
+        <w:t>In what follows, I show how addressing the smaller claim allows us pinpoint exactly how the larger critique depends on a broadly Cartesian conception of matter: Descartes’ usage of the wax example in his own work represents a polemical engagement with Aristotle that his earliest readers would have immediately recognized. Because of this, the uses of this example across both authors’ bodies of work provides intellectual historians with a particularly useful interpretive key to understanding where the Aristotelian and Cartesian conceptions of matter diverge.</w:t>
       </w:r>
     </w:p>
     <w:p>
@@ -338,121 +198,7 @@
         <w:rPr>
           <w:rFonts w:ascii="Symbola" w:hAnsi="Symbola"/>
         </w:rPr>
-        <w:t xml:space="preserve">The argument </w:t>
-      </w:r>
-      <w:r>
-        <w:rPr>
-          <w:rFonts w:ascii="Symbola" w:hAnsi="Symbola"/>
-        </w:rPr>
-        <w:t>divides into two parts. The first par</w:t>
-      </w:r>
-      <w:r>
-        <w:rPr>
-          <w:rFonts w:ascii="Symbola" w:hAnsi="Symbola"/>
-        </w:rPr>
-        <w:t>t</w:t>
-      </w:r>
-      <w:r>
-        <w:rPr>
-          <w:rFonts w:ascii="Symbola" w:hAnsi="Symbola"/>
-        </w:rPr>
-        <w:t xml:space="preserve"> </w:t>
-      </w:r>
-      <w:r>
-        <w:rPr>
-          <w:rFonts w:ascii="Symbola" w:hAnsi="Symbola"/>
-        </w:rPr>
-        <w:t xml:space="preserve">analyzes </w:t>
-      </w:r>
-      <w:r>
-        <w:rPr>
-          <w:rFonts w:ascii="Symbola" w:hAnsi="Symbola"/>
-        </w:rPr>
-        <w:t xml:space="preserve">Descartes’ appropriation of the wax example in the latter half of the second Meditation and elsewhere, </w:t>
-      </w:r>
-      <w:r>
-        <w:rPr>
-          <w:rFonts w:ascii="Symbola" w:hAnsi="Symbola"/>
-        </w:rPr>
-        <w:t>then catalogues the uses to which Descartes put his example</w:t>
-      </w:r>
-      <w:r>
-        <w:rPr>
-          <w:rFonts w:ascii="Symbola" w:hAnsi="Symbola"/>
-        </w:rPr>
-        <w:t xml:space="preserve">. </w:t>
-      </w:r>
-      <w:r>
-        <w:rPr>
-          <w:rFonts w:ascii="Symbola" w:hAnsi="Symbola"/>
-        </w:rPr>
-        <w:t xml:space="preserve">I then provide a complete list of </w:t>
-      </w:r>
-      <w:r>
-        <w:rPr>
-          <w:rFonts w:ascii="Symbola" w:hAnsi="Symbola"/>
-        </w:rPr>
-        <w:t xml:space="preserve">Aristotle’s uses of wax examples throughout his corpus, </w:t>
-      </w:r>
-      <w:r>
-        <w:rPr>
-          <w:rFonts w:ascii="Symbola" w:hAnsi="Symbola"/>
-        </w:rPr>
-        <w:t xml:space="preserve">and </w:t>
-      </w:r>
-      <w:r>
-        <w:rPr>
-          <w:rFonts w:ascii="Symbola" w:hAnsi="Symbola"/>
-        </w:rPr>
-        <w:t xml:space="preserve">explain how they function </w:t>
-      </w:r>
-      <w:r>
-        <w:rPr>
-          <w:rFonts w:ascii="Symbola" w:hAnsi="Symbola"/>
-        </w:rPr>
-        <w:t xml:space="preserve">both </w:t>
-      </w:r>
-      <w:r>
-        <w:rPr>
-          <w:rFonts w:ascii="Symbola" w:hAnsi="Symbola"/>
-        </w:rPr>
-        <w:t xml:space="preserve">in Aristotelian physics broadly </w:t>
-      </w:r>
-      <w:r>
-        <w:rPr>
-          <w:rFonts w:ascii="Symbola" w:hAnsi="Symbola"/>
-        </w:rPr>
-        <w:t xml:space="preserve">and specifically in </w:t>
-      </w:r>
-      <w:r>
-        <w:rPr>
-          <w:rFonts w:ascii="Symbola" w:hAnsi="Symbola"/>
-        </w:rPr>
-        <w:t xml:space="preserve">Aristotle’s accounts of perception and memory. </w:t>
-      </w:r>
-      <w:r>
-        <w:rPr>
-          <w:rFonts w:ascii="Symbola" w:hAnsi="Symbola"/>
-        </w:rPr>
-        <w:t xml:space="preserve">This then allows us to move to </w:t>
-      </w:r>
-      <w:r>
-        <w:rPr>
-          <w:rFonts w:ascii="Symbola" w:hAnsi="Symbola"/>
-        </w:rPr>
-        <w:t xml:space="preserve">the primary arguments against Aristotle’s hylomorphic account of perception, </w:t>
-      </w:r>
-      <w:r>
-        <w:rPr>
-          <w:rFonts w:ascii="Symbola" w:hAnsi="Symbola"/>
-        </w:rPr>
-        <w:t>and show in what respect they themselves depend on a broadly Cartesian conception of matter</w:t>
-      </w:r>
-      <w:r>
-        <w:rPr>
-          <w:rFonts w:ascii="Symbola" w:hAnsi="Symbola"/>
-        </w:rPr>
-        <w:t xml:space="preserve">. </w:t>
+        <w:t xml:space="preserve">The argument divides into two parts. The first part analyzes Descartes’ appropriation of the wax example in the latter half of the second Meditation and elsewhere, then catalogues the uses to which Descartes put his example. I then provide a complete list of Aristotle’s uses of wax examples throughout his corpus, and explain how they function both in Aristotelian physics broadly and specifically in Aristotle’s accounts of perception and memory. This then allows us to move to the primary arguments against Aristotle’s hylomorphic account of perception, and show in what respect they themselves depend on a broadly Cartesian conception of matter. </w:t>
       </w:r>
     </w:p>
     <w:p>
@@ -466,43 +212,7 @@
         <w:rPr>
           <w:rFonts w:ascii="Symbola" w:hAnsi="Symbola"/>
         </w:rPr>
-        <w:t>2</w:t>
-      </w:r>
-      <w:r>
-        <w:rPr>
-          <w:rFonts w:ascii="Symbola" w:hAnsi="Symbola"/>
-        </w:rPr>
-        <w:t xml:space="preserve"> </w:t>
-      </w:r>
-      <w:r>
-        <w:rPr>
-          <w:rFonts w:ascii="Symbola" w:hAnsi="Symbola"/>
-        </w:rPr>
-        <w:t>T</w:t>
-      </w:r>
-      <w:r>
-        <w:rPr>
-          <w:rFonts w:ascii="Symbola" w:hAnsi="Symbola"/>
-        </w:rPr>
-        <w:t xml:space="preserve">he wax </w:t>
-      </w:r>
-      <w:r>
-        <w:rPr>
-          <w:rFonts w:ascii="Symbola" w:hAnsi="Symbola"/>
-        </w:rPr>
-        <w:t xml:space="preserve">example </w:t>
-      </w:r>
-      <w:r>
-        <w:rPr>
-          <w:rFonts w:ascii="Symbola" w:hAnsi="Symbola"/>
-        </w:rPr>
-        <w:t xml:space="preserve">in </w:t>
-      </w:r>
-      <w:r>
-        <w:rPr>
-          <w:rFonts w:ascii="Symbola" w:hAnsi="Symbola"/>
-        </w:rPr>
-        <w:t xml:space="preserve">Descartes’ </w:t>
+        <w:t xml:space="preserve">2 The wax example in Descartes’ </w:t>
       </w:r>
       <w:r>
         <w:rPr>
@@ -556,55 +266,7 @@
         <w:rPr>
           <w:rFonts w:ascii="Symbola" w:hAnsi="Symbola"/>
         </w:rPr>
-        <w:t xml:space="preserve">: in the latter half of Meditation II and in paragraph 19 of Meditation III. </w:t>
-      </w:r>
-      <w:r>
-        <w:rPr>
-          <w:rFonts w:ascii="Symbola" w:hAnsi="Symbola"/>
-        </w:rPr>
-        <w:t xml:space="preserve">Descartes appropriates </w:t>
-      </w:r>
-      <w:r>
-        <w:rPr>
-          <w:rFonts w:ascii="Symbola" w:hAnsi="Symbola"/>
-        </w:rPr>
-        <w:t xml:space="preserve">the wax example bears </w:t>
-      </w:r>
-      <w:r>
-        <w:rPr>
-          <w:rFonts w:ascii="Symbola" w:hAnsi="Symbola"/>
-        </w:rPr>
-        <w:t xml:space="preserve">in explaining </w:t>
-      </w:r>
-      <w:r>
-        <w:rPr>
-          <w:rFonts w:ascii="Symbola" w:hAnsi="Symbola"/>
-        </w:rPr>
-        <w:t>the perception and the identity of material objects, in the context of a broader discussion o</w:t>
-      </w:r>
-      <w:r>
-        <w:rPr>
-          <w:rFonts w:ascii="Symbola" w:hAnsi="Symbola"/>
-        </w:rPr>
-        <w:t>n</w:t>
-      </w:r>
-      <w:r>
-        <w:rPr>
-          <w:rFonts w:ascii="Symbola" w:hAnsi="Symbola"/>
-        </w:rPr>
-        <w:t xml:space="preserve"> the nature of the soul or mind – the same </w:t>
-      </w:r>
-      <w:r>
-        <w:rPr>
-          <w:rFonts w:ascii="Symbola" w:hAnsi="Symbola"/>
-        </w:rPr>
-        <w:t xml:space="preserve">problems to which Aristotle applies the example, in the same </w:t>
-      </w:r>
-      <w:r>
-        <w:rPr>
-          <w:rFonts w:ascii="Symbola" w:hAnsi="Symbola"/>
-        </w:rPr>
-        <w:t xml:space="preserve">context, in </w:t>
+        <w:t xml:space="preserve">: in the latter half of Meditation II and in paragraph 19 of Meditation III. Descartes appropriates the wax example bears in explaining the perception and the identity of material objects, in the context of a broader discussion on the nature of the soul or mind – the same problems to which Aristotle applies the example, in the same context, in </w:t>
       </w:r>
       <w:r>
         <w:rPr>
@@ -634,7 +296,6 @@
       </w:r>
       <w:r>
         <w:rPr>
-          <w:rStyle w:val="EndnoteCharacters"/>
           <w:rStyle w:val="EndnoteAnchor"/>
           <w:rFonts w:ascii="Symbola" w:hAnsi="Symbola"/>
         </w:rPr>
@@ -644,49 +305,7 @@
         <w:rPr>
           <w:rFonts w:ascii="Symbola" w:hAnsi="Symbola"/>
         </w:rPr>
-        <w:t xml:space="preserve"> and several </w:t>
-      </w:r>
-      <w:r>
-        <w:rPr>
-          <w:rFonts w:ascii="Symbola" w:hAnsi="Symbola"/>
-        </w:rPr>
-        <w:t xml:space="preserve">other </w:t>
-      </w:r>
-      <w:r>
-        <w:rPr>
-          <w:rFonts w:ascii="Symbola" w:hAnsi="Symbola"/>
-        </w:rPr>
-        <w:t xml:space="preserve">places in the objections and replies </w:t>
-      </w:r>
-      <w:r>
-        <w:rPr>
-          <w:rFonts w:ascii="Symbola" w:hAnsi="Symbola"/>
-        </w:rPr>
-        <w:t xml:space="preserve">help explain </w:t>
-      </w:r>
-      <w:r>
-        <w:rPr>
-          <w:rFonts w:ascii="Symbola" w:hAnsi="Symbola"/>
-        </w:rPr>
-        <w:t xml:space="preserve">Descartes’ </w:t>
-      </w:r>
-      <w:r>
-        <w:rPr>
-          <w:rFonts w:ascii="Symbola" w:hAnsi="Symbola"/>
-        </w:rPr>
-        <w:t xml:space="preserve">intent </w:t>
-      </w:r>
-      <w:r>
-        <w:rPr>
-          <w:rFonts w:ascii="Symbola" w:hAnsi="Symbola"/>
-        </w:rPr>
-        <w:t>in th</w:t>
-      </w:r>
-      <w:r>
-        <w:rPr>
-          <w:rFonts w:ascii="Symbola" w:hAnsi="Symbola"/>
-        </w:rPr>
-        <w:t xml:space="preserve">e </w:t>
+        <w:t xml:space="preserve"> and several other places in the objections and replies help explain Descartes’ intent in the </w:t>
       </w:r>
       <w:r>
         <w:rPr>
@@ -694,33 +313,13 @@
           <w:i/>
           <w:iCs/>
         </w:rPr>
-        <w:t>Meditations</w:t>
-      </w:r>
-      <w:r>
-        <w:rPr>
-          <w:rFonts w:ascii="Symbola" w:hAnsi="Symbola"/>
-          <w:i/>
-          <w:iCs/>
-        </w:rPr>
-        <w:t xml:space="preserve"> </w:t>
-      </w:r>
-      <w:r>
-        <w:rPr>
-          <w:rFonts w:ascii="Symbola" w:hAnsi="Symbola"/>
-        </w:rPr>
-        <w:t xml:space="preserve">passages. </w:t>
-      </w:r>
-      <w:r>
-        <w:rPr>
-          <w:rFonts w:ascii="Symbola" w:hAnsi="Symbola"/>
-        </w:rPr>
-        <w:t xml:space="preserve">He summarizes the conclusions he derives from </w:t>
-      </w:r>
-      <w:r>
-        <w:rPr>
-          <w:rFonts w:ascii="Symbola" w:hAnsi="Symbola"/>
-        </w:rPr>
-        <w:t>the wax experiment in the second meditation, in that meditation’s final paragraph:</w:t>
+        <w:t xml:space="preserve">Meditations </w:t>
+      </w:r>
+      <w:r>
+        <w:rPr>
+          <w:rFonts w:ascii="Symbola" w:hAnsi="Symbola"/>
+        </w:rPr>
+        <w:t>passages. He summarizes the conclusions he derives from the wax experiment in the second meditation, in that meditation’s final paragraph:</w:t>
       </w:r>
     </w:p>
     <w:p>
@@ -758,7 +357,6 @@
       </w:r>
       <w:r>
         <w:rPr>
-          <w:rStyle w:val="EndnoteCharacters"/>
           <w:rStyle w:val="EndnoteAnchor"/>
           <w:rFonts w:ascii="Symbola" w:hAnsi="Symbola"/>
         </w:rPr>
@@ -811,7 +409,6 @@
       </w:r>
       <w:r>
         <w:rPr>
-          <w:rStyle w:val="EndnoteCharacters"/>
           <w:rStyle w:val="EndnoteAnchor"/>
           <w:rFonts w:ascii="Symbola" w:hAnsi="Symbola"/>
         </w:rPr>
@@ -837,19 +434,7 @@
         <w:rPr>
           <w:rFonts w:ascii="Symbola" w:hAnsi="Symbola"/>
         </w:rPr>
-        <w:t xml:space="preserve">In the third Meditation, Descartes </w:t>
-      </w:r>
-      <w:r>
-        <w:rPr>
-          <w:rFonts w:ascii="Symbola" w:hAnsi="Symbola"/>
-        </w:rPr>
-        <w:t xml:space="preserve">then </w:t>
-      </w:r>
-      <w:r>
-        <w:rPr>
-          <w:rFonts w:ascii="Symbola" w:hAnsi="Symbola"/>
-        </w:rPr>
-        <w:t xml:space="preserve">uses the wax example to distinguish primary and secondary qualities: </w:t>
+        <w:t xml:space="preserve">In the third Meditation, Descartes then uses the wax example to distinguish primary and secondary qualities: </w:t>
       </w:r>
     </w:p>
     <w:p>
@@ -886,23 +471,10 @@
         <w:rPr>
           <w:rFonts w:ascii="Symbola" w:hAnsi="Symbola"/>
         </w:rPr>
-        <w:t xml:space="preserve">The lists in the above passage, summarized in table </w:t>
-      </w:r>
-      <w:r>
-        <w:rPr>
-          <w:rFonts w:ascii="Symbola" w:hAnsi="Symbola"/>
-        </w:rPr>
-        <w:t>1, are not wholly new</w:t>
-      </w:r>
-      <w:r>
-        <w:rPr>
-          <w:rFonts w:ascii="Symbola" w:hAnsi="Symbola"/>
-        </w:rPr>
-        <w:t>: the list of secondary qualities corresponds in part to Aristotle’s own list of proper sensibles,</w:t>
-      </w:r>
-      <w:r>
-        <w:rPr>
-          <w:rStyle w:val="EndnoteCharacters"/>
+        <w:t>The lists in the above passage, summarized in table 1, are not wholly new: the list of secondary qualities corresponds in part to Aristotle’s own list of proper sensibles,</w:t>
+      </w:r>
+      <w:r>
+        <w:rPr>
           <w:rStyle w:val="EndnoteAnchor"/>
           <w:rFonts w:ascii="Symbola" w:hAnsi="Symbola"/>
         </w:rPr>
@@ -912,23 +484,10 @@
         <w:rPr>
           <w:rFonts w:ascii="Symbola" w:hAnsi="Symbola"/>
         </w:rPr>
-        <w:t xml:space="preserve"> while the list of primary qualities overlaps with Aristotle’s </w:t>
-      </w:r>
-      <w:r>
-        <w:rPr>
-          <w:rFonts w:ascii="Symbola" w:hAnsi="Symbola"/>
-        </w:rPr>
-        <w:t xml:space="preserve">list of </w:t>
-      </w:r>
-      <w:r>
-        <w:rPr>
-          <w:rFonts w:ascii="Symbola" w:hAnsi="Symbola"/>
-        </w:rPr>
-        <w:t>common sensibles.</w:t>
-      </w:r>
-      <w:r>
-        <w:rPr>
-          <w:rStyle w:val="EndnoteCharacters"/>
+        <w:t xml:space="preserve"> while the list of primary qualities overlaps with Aristotle’s list of common sensibles.</w:t>
+      </w:r>
+      <w:r>
+        <w:rPr>
           <w:rStyle w:val="EndnoteAnchor"/>
           <w:rFonts w:ascii="Symbola" w:hAnsi="Symbola"/>
         </w:rPr>
@@ -947,13 +506,14 @@
         <w:tblW w:w="6346" w:type="dxa"/>
         <w:jc w:val="left"/>
         <w:tblInd w:w="0" w:type="dxa"/>
+        <w:tblLayout w:type="fixed"/>
         <w:tblCellMar>
           <w:top w:w="0" w:type="dxa"/>
           <w:left w:w="108" w:type="dxa"/>
           <w:bottom w:w="0" w:type="dxa"/>
           <w:right w:w="108" w:type="dxa"/>
         </w:tblCellMar>
-        <w:tblLook w:noVBand="1" w:val="04a0" w:noHBand="0" w:lastColumn="0" w:firstColumn="1" w:lastRow="0" w:firstRow="1"/>
+        <w:tblLook w:val="04a0" w:noHBand="0" w:noVBand="1" w:firstColumn="1" w:lastRow="0" w:lastColumn="0" w:firstRow="1"/>
       </w:tblPr>
       <w:tblGrid>
         <w:gridCol w:w="2400"/>
@@ -970,6 +530,7 @@
           <w:p>
             <w:pPr>
               <w:pStyle w:val="Normal"/>
+              <w:widowControl w:val="false"/>
               <w:spacing w:lineRule="auto" w:line="240" w:before="0" w:after="0"/>
               <w:jc w:val="both"/>
               <w:rPr>
@@ -994,6 +555,7 @@
           <w:p>
             <w:pPr>
               <w:pStyle w:val="Normal"/>
+              <w:widowControl w:val="false"/>
               <w:spacing w:lineRule="auto" w:line="240" w:before="0" w:after="0"/>
               <w:jc w:val="both"/>
               <w:rPr>
@@ -1021,6 +583,7 @@
           <w:p>
             <w:pPr>
               <w:pStyle w:val="ListParagraph"/>
+              <w:widowControl w:val="false"/>
               <w:numPr>
                 <w:ilvl w:val="0"/>
                 <w:numId w:val="4"/>
@@ -1042,6 +605,7 @@
           <w:p>
             <w:pPr>
               <w:pStyle w:val="ListParagraph"/>
+              <w:widowControl w:val="false"/>
               <w:numPr>
                 <w:ilvl w:val="0"/>
                 <w:numId w:val="4"/>
@@ -1063,6 +627,7 @@
           <w:p>
             <w:pPr>
               <w:pStyle w:val="ListParagraph"/>
+              <w:widowControl w:val="false"/>
               <w:numPr>
                 <w:ilvl w:val="0"/>
                 <w:numId w:val="4"/>
@@ -1084,6 +649,7 @@
           <w:p>
             <w:pPr>
               <w:pStyle w:val="ListParagraph"/>
+              <w:widowControl w:val="false"/>
               <w:numPr>
                 <w:ilvl w:val="0"/>
                 <w:numId w:val="4"/>
@@ -1112,6 +678,7 @@
           <w:p>
             <w:pPr>
               <w:pStyle w:val="ListParagraph"/>
+              <w:widowControl w:val="false"/>
               <w:numPr>
                 <w:ilvl w:val="0"/>
                 <w:numId w:val="4"/>
@@ -1133,6 +700,7 @@
           <w:p>
             <w:pPr>
               <w:pStyle w:val="ListParagraph"/>
+              <w:widowControl w:val="false"/>
               <w:numPr>
                 <w:ilvl w:val="0"/>
                 <w:numId w:val="4"/>
@@ -1154,6 +722,7 @@
           <w:p>
             <w:pPr>
               <w:pStyle w:val="ListParagraph"/>
+              <w:widowControl w:val="false"/>
               <w:numPr>
                 <w:ilvl w:val="0"/>
                 <w:numId w:val="4"/>
@@ -1175,6 +744,7 @@
           <w:p>
             <w:pPr>
               <w:pStyle w:val="ListParagraph"/>
+              <w:widowControl w:val="false"/>
               <w:numPr>
                 <w:ilvl w:val="0"/>
                 <w:numId w:val="4"/>
@@ -1196,6 +766,7 @@
           <w:p>
             <w:pPr>
               <w:pStyle w:val="ListParagraph"/>
+              <w:widowControl w:val="false"/>
               <w:numPr>
                 <w:ilvl w:val="0"/>
                 <w:numId w:val="4"/>
@@ -1256,47 +827,7 @@
           <w:sz w:val="22"/>
           <w:szCs w:val="22"/>
         </w:rPr>
-        <w:t xml:space="preserve">In his reply to Hobbes, </w:t>
-      </w:r>
-      <w:r>
-        <w:rPr>
-          <w:rFonts w:ascii="Symbola" w:hAnsi="Symbola"/>
-          <w:sz w:val="22"/>
-          <w:szCs w:val="22"/>
-        </w:rPr>
-        <w:t xml:space="preserve">Descartes also </w:t>
-      </w:r>
-      <w:r>
-        <w:rPr>
-          <w:rFonts w:ascii="Symbola" w:hAnsi="Symbola"/>
-          <w:sz w:val="22"/>
-          <w:szCs w:val="22"/>
-        </w:rPr>
-        <w:t xml:space="preserve">takes the above text </w:t>
-      </w:r>
-      <w:r>
-        <w:rPr>
-          <w:rFonts w:ascii="Symbola" w:hAnsi="Symbola"/>
-          <w:sz w:val="22"/>
-          <w:szCs w:val="22"/>
-        </w:rPr>
-        <w:t xml:space="preserve">to </w:t>
-      </w:r>
-      <w:r>
-        <w:rPr>
-          <w:rFonts w:ascii="Symbola" w:hAnsi="Symbola"/>
-          <w:sz w:val="22"/>
-          <w:szCs w:val="22"/>
-        </w:rPr>
-        <w:t xml:space="preserve">distinguish </w:t>
-      </w:r>
-      <w:r>
-        <w:rPr>
-          <w:rFonts w:ascii="Symbola" w:hAnsi="Symbola"/>
-          <w:sz w:val="22"/>
-          <w:szCs w:val="22"/>
-        </w:rPr>
-        <w:t>simple understanding from imagination:</w:t>
+        <w:t>In his reply to Hobbes, Descartes also takes the above text to distinguish simple understanding from imagination:</w:t>
       </w:r>
     </w:p>
     <w:p>
@@ -1361,19 +892,7 @@
         <w:rPr>
           <w:rFonts w:ascii="Symbola" w:hAnsi="Symbola"/>
         </w:rPr>
-        <w:t xml:space="preserve"> subjective faculties from claims </w:t>
-      </w:r>
-      <w:r>
-        <w:rPr>
-          <w:rFonts w:ascii="Symbola" w:hAnsi="Symbola"/>
-        </w:rPr>
-        <w:t>about ontology</w:t>
-      </w:r>
-      <w:r>
-        <w:rPr>
-          <w:rFonts w:ascii="Symbola" w:hAnsi="Symbola"/>
-        </w:rPr>
-        <w:t>.</w:t>
+        <w:t xml:space="preserve"> subjective faculties from claims about ontology.</w:t>
       </w:r>
     </w:p>
     <w:p>
@@ -1404,7 +923,6 @@
       </w:r>
       <w:r>
         <w:rPr>
-          <w:rStyle w:val="EndnoteCharacters"/>
           <w:rStyle w:val="EndnoteAnchor"/>
           <w:rFonts w:ascii="Symbola" w:hAnsi="Symbola"/>
         </w:rPr>
@@ -1414,19 +932,7 @@
         <w:rPr>
           <w:rFonts w:ascii="Symbola" w:hAnsi="Symbola"/>
         </w:rPr>
-        <w:t xml:space="preserve"> The mention of shape, a primary quality, shows the example is not merely meant to distinguish the wax from its secondary qualities. Rather, Descartes is concerned </w:t>
-      </w:r>
-      <w:r>
-        <w:rPr>
-          <w:rFonts w:ascii="Symbola" w:hAnsi="Symbola"/>
-        </w:rPr>
-        <w:t xml:space="preserve">to deny </w:t>
-      </w:r>
-      <w:r>
-        <w:rPr>
-          <w:rFonts w:ascii="Symbola" w:hAnsi="Symbola"/>
-        </w:rPr>
-        <w:t xml:space="preserve">the identity of a material thing with </w:t>
+        <w:t xml:space="preserve"> The mention of shape, a primary quality, shows the example is not merely meant to distinguish the wax from its secondary qualities. Rather, Descartes is concerned to deny the identity of a material thing with </w:t>
       </w:r>
       <w:r>
         <w:rPr>
@@ -1455,37 +961,7 @@
         <w:rPr>
           <w:rFonts w:ascii="Symbola" w:hAnsi="Symbola"/>
         </w:rPr>
-        <w:t>In table 2, w</w:t>
-      </w:r>
-      <w:r>
-        <w:rPr>
-          <w:rFonts w:ascii="Symbola" w:hAnsi="Symbola"/>
-        </w:rPr>
-        <w:t xml:space="preserve">e divide the claims deduced from the wax example </w:t>
-      </w:r>
-      <w:r>
-        <w:rPr>
-          <w:rFonts w:ascii="Symbola" w:hAnsi="Symbola"/>
-        </w:rPr>
-        <w:t xml:space="preserve">in the above passages </w:t>
-      </w:r>
-      <w:r>
-        <w:rPr>
-          <w:rFonts w:ascii="Symbola" w:hAnsi="Symbola"/>
-        </w:rPr>
-        <w:t xml:space="preserve">into 1) negative and positive, and 2) epistemic and ontological. This </w:t>
-      </w:r>
-      <w:r>
-        <w:rPr>
-          <w:rFonts w:ascii="Symbola" w:hAnsi="Symbola"/>
-        </w:rPr>
-        <w:t xml:space="preserve">allows us to clarify </w:t>
-      </w:r>
-      <w:r>
-        <w:rPr>
-          <w:rFonts w:ascii="Symbola" w:hAnsi="Symbola"/>
-        </w:rPr>
-        <w:t>how Descartes views the relations between these claims:</w:t>
+        <w:t>In table 2, we divide the claims deduced from the wax example in the above passages into 1) negative and positive, and 2) epistemic and ontological. This allows us to clarify how Descartes views the relations between these claims:</w:t>
       </w:r>
     </w:p>
     <w:tbl>
@@ -1494,30 +970,32 @@
         <w:tblW w:w="6470" w:type="dxa"/>
         <w:jc w:val="left"/>
         <w:tblInd w:w="0" w:type="dxa"/>
+        <w:tblLayout w:type="fixed"/>
         <w:tblCellMar>
           <w:top w:w="0" w:type="dxa"/>
           <w:left w:w="108" w:type="dxa"/>
           <w:bottom w:w="0" w:type="dxa"/>
           <w:right w:w="108" w:type="dxa"/>
         </w:tblCellMar>
-        <w:tblLook w:noVBand="1" w:val="04a0" w:noHBand="0" w:lastColumn="0" w:firstColumn="1" w:lastRow="0" w:firstRow="1"/>
+        <w:tblLook w:val="04a0" w:noHBand="0" w:noVBand="1" w:firstColumn="1" w:lastRow="0" w:lastColumn="0" w:firstRow="1"/>
       </w:tblPr>
       <w:tblGrid>
-        <w:gridCol w:w="1230"/>
-        <w:gridCol w:w="2499"/>
+        <w:gridCol w:w="1229"/>
+        <w:gridCol w:w="2500"/>
         <w:gridCol w:w="2741"/>
       </w:tblGrid>
       <w:tr>
         <w:trPr/>
         <w:tc>
           <w:tcPr>
-            <w:tcW w:w="1230" w:type="dxa"/>
+            <w:tcW w:w="1229" w:type="dxa"/>
             <w:tcBorders/>
             <w:shd w:fill="auto" w:val="clear"/>
           </w:tcPr>
           <w:p>
             <w:pPr>
               <w:pStyle w:val="Normal"/>
+              <w:widowControl w:val="false"/>
               <w:spacing w:lineRule="auto" w:line="240" w:before="0" w:after="0"/>
               <w:jc w:val="both"/>
               <w:rPr>
@@ -1533,13 +1011,14 @@
         </w:tc>
         <w:tc>
           <w:tcPr>
-            <w:tcW w:w="2499" w:type="dxa"/>
+            <w:tcW w:w="2500" w:type="dxa"/>
             <w:tcBorders/>
             <w:shd w:fill="auto" w:val="clear"/>
           </w:tcPr>
           <w:p>
             <w:pPr>
               <w:pStyle w:val="Normal"/>
+              <w:widowControl w:val="false"/>
               <w:spacing w:lineRule="auto" w:line="240" w:before="0" w:after="0"/>
               <w:jc w:val="both"/>
               <w:rPr>
@@ -1564,6 +1043,7 @@
           <w:p>
             <w:pPr>
               <w:pStyle w:val="Normal"/>
+              <w:widowControl w:val="false"/>
               <w:spacing w:lineRule="auto" w:line="240" w:before="0" w:after="0"/>
               <w:jc w:val="both"/>
               <w:rPr>
@@ -1584,13 +1064,14 @@
         <w:trPr/>
         <w:tc>
           <w:tcPr>
-            <w:tcW w:w="1230" w:type="dxa"/>
+            <w:tcW w:w="1229" w:type="dxa"/>
             <w:tcBorders/>
             <w:shd w:fill="auto" w:val="clear"/>
           </w:tcPr>
           <w:p>
             <w:pPr>
               <w:pStyle w:val="Normal"/>
+              <w:widowControl w:val="false"/>
               <w:spacing w:lineRule="auto" w:line="240" w:before="0" w:after="0"/>
               <w:jc w:val="both"/>
               <w:rPr>
@@ -1608,13 +1089,14 @@
         </w:tc>
         <w:tc>
           <w:tcPr>
-            <w:tcW w:w="2499" w:type="dxa"/>
+            <w:tcW w:w="2500" w:type="dxa"/>
             <w:tcBorders/>
             <w:shd w:fill="auto" w:val="clear"/>
           </w:tcPr>
           <w:p>
             <w:pPr>
               <w:pStyle w:val="ListParagraph"/>
+              <w:widowControl w:val="false"/>
               <w:numPr>
                 <w:ilvl w:val="0"/>
                 <w:numId w:val="3"/>
@@ -1636,6 +1118,7 @@
           <w:p>
             <w:pPr>
               <w:pStyle w:val="ListParagraph"/>
+              <w:widowControl w:val="false"/>
               <w:numPr>
                 <w:ilvl w:val="0"/>
                 <w:numId w:val="3"/>
@@ -1657,6 +1140,7 @@
           <w:p>
             <w:pPr>
               <w:pStyle w:val="ListParagraph"/>
+              <w:widowControl w:val="false"/>
               <w:numPr>
                 <w:ilvl w:val="0"/>
                 <w:numId w:val="3"/>
@@ -1678,6 +1162,7 @@
           <w:p>
             <w:pPr>
               <w:pStyle w:val="ListParagraph"/>
+              <w:widowControl w:val="false"/>
               <w:numPr>
                 <w:ilvl w:val="0"/>
                 <w:numId w:val="3"/>
@@ -1706,6 +1191,7 @@
           <w:p>
             <w:pPr>
               <w:pStyle w:val="ListParagraph"/>
+              <w:widowControl w:val="false"/>
               <w:numPr>
                 <w:ilvl w:val="0"/>
                 <w:numId w:val="3"/>
@@ -1727,6 +1213,7 @@
           <w:p>
             <w:pPr>
               <w:pStyle w:val="ListParagraph"/>
+              <w:widowControl w:val="false"/>
               <w:numPr>
                 <w:ilvl w:val="0"/>
                 <w:numId w:val="3"/>
@@ -1744,7 +1231,6 @@
             </w:r>
             <w:r>
               <w:rPr>
-                <w:rStyle w:val="EndnoteCharacters"/>
                 <w:rStyle w:val="EndnoteAnchor"/>
                 <w:rFonts w:ascii="Symbola" w:hAnsi="Symbola"/>
               </w:rPr>
@@ -1760,6 +1246,7 @@
           <w:p>
             <w:pPr>
               <w:pStyle w:val="ListParagraph"/>
+              <w:widowControl w:val="false"/>
               <w:numPr>
                 <w:ilvl w:val="0"/>
                 <w:numId w:val="3"/>
@@ -1781,6 +1268,7 @@
           <w:p>
             <w:pPr>
               <w:pStyle w:val="ListParagraph"/>
+              <w:widowControl w:val="false"/>
               <w:numPr>
                 <w:ilvl w:val="0"/>
                 <w:numId w:val="3"/>
@@ -1805,13 +1293,14 @@
         <w:trPr/>
         <w:tc>
           <w:tcPr>
-            <w:tcW w:w="1230" w:type="dxa"/>
+            <w:tcW w:w="1229" w:type="dxa"/>
             <w:tcBorders/>
             <w:shd w:fill="auto" w:val="clear"/>
           </w:tcPr>
           <w:p>
             <w:pPr>
               <w:pStyle w:val="Normal"/>
+              <w:widowControl w:val="false"/>
               <w:spacing w:lineRule="auto" w:line="240" w:before="0" w:after="0"/>
               <w:jc w:val="both"/>
               <w:rPr>
@@ -1829,13 +1318,14 @@
         </w:tc>
         <w:tc>
           <w:tcPr>
-            <w:tcW w:w="2499" w:type="dxa"/>
+            <w:tcW w:w="2500" w:type="dxa"/>
             <w:tcBorders/>
             <w:shd w:fill="auto" w:val="clear"/>
           </w:tcPr>
           <w:p>
             <w:pPr>
               <w:pStyle w:val="ListParagraph"/>
+              <w:widowControl w:val="false"/>
               <w:numPr>
                 <w:ilvl w:val="0"/>
                 <w:numId w:val="3"/>
@@ -1857,6 +1347,7 @@
           <w:p>
             <w:pPr>
               <w:pStyle w:val="ListParagraph"/>
+              <w:widowControl w:val="false"/>
               <w:numPr>
                 <w:ilvl w:val="0"/>
                 <w:numId w:val="3"/>
@@ -1878,6 +1369,7 @@
           <w:p>
             <w:pPr>
               <w:pStyle w:val="ListParagraph"/>
+              <w:widowControl w:val="false"/>
               <w:numPr>
                 <w:ilvl w:val="0"/>
                 <w:numId w:val="3"/>
@@ -1958,6 +1450,7 @@
           <w:p>
             <w:pPr>
               <w:pStyle w:val="ListParagraph"/>
+              <w:widowControl w:val="false"/>
               <w:numPr>
                 <w:ilvl w:val="0"/>
                 <w:numId w:val="3"/>
@@ -1979,6 +1472,7 @@
           <w:p>
             <w:pPr>
               <w:pStyle w:val="ListParagraph"/>
+              <w:widowControl w:val="false"/>
               <w:numPr>
                 <w:ilvl w:val="0"/>
                 <w:numId w:val="3"/>
@@ -2039,35 +1533,10 @@
         <w:rPr>
           <w:rFonts w:ascii="Symbola" w:hAnsi="Symbola"/>
         </w:rPr>
-        <w:t xml:space="preserve">Given </w:t>
-      </w:r>
-      <w:r>
-        <w:rPr>
-          <w:rFonts w:ascii="Symbola" w:hAnsi="Symbola"/>
-        </w:rPr>
-        <w:t xml:space="preserve">that </w:t>
-      </w:r>
-      <w:r>
-        <w:rPr>
-          <w:rFonts w:ascii="Symbola" w:hAnsi="Symbola"/>
-        </w:rPr>
-        <w:t xml:space="preserve">the Cartesian program as </w:t>
-      </w:r>
-      <w:r>
-        <w:rPr>
-          <w:rFonts w:ascii="Symbola" w:hAnsi="Symbola"/>
-        </w:rPr>
-        <w:t>a whole is often presented as centered on epistemology</w:t>
-      </w:r>
-      <w:r>
-        <w:rPr>
-          <w:rFonts w:ascii="Symbola" w:hAnsi="Symbola"/>
-        </w:rPr>
-        <w:t>, it is easy to miss the centrality of the ontological claims for the determination of the rest of this chart.</w:t>
-      </w:r>
-      <w:r>
-        <w:rPr>
-          <w:rStyle w:val="EndnoteCharacters"/>
+        <w:t>Given that the Cartesian program as a whole is often presented as centered on epistemology, it is easy to miss the centrality of the ontological claims for the determination of the rest of this chart.</w:t>
+      </w:r>
+      <w:r>
+        <w:rPr>
           <w:rStyle w:val="EndnoteAnchor"/>
           <w:rFonts w:ascii="Symbola" w:hAnsi="Symbola"/>
         </w:rPr>
@@ -2107,7 +1576,6 @@
       </w:r>
       <w:r>
         <w:rPr>
-          <w:rStyle w:val="EndnoteCharacters"/>
           <w:rStyle w:val="EndnoteAnchor"/>
           <w:rFonts w:ascii="Symbola" w:hAnsi="Symbola"/>
         </w:rPr>
@@ -2117,23 +1585,10 @@
         <w:rPr>
           <w:rFonts w:ascii="Symbola" w:hAnsi="Symbola"/>
         </w:rPr>
-        <w:t xml:space="preserve"> Second, the non-identity of the wax with its shape, etc., or more broadly, </w:t>
-      </w:r>
-      <w:r>
-        <w:rPr>
-          <w:rFonts w:ascii="Symbola" w:hAnsi="Symbola"/>
-        </w:rPr>
-        <w:t xml:space="preserve">of </w:t>
-      </w:r>
-      <w:r>
-        <w:rPr>
-          <w:rFonts w:ascii="Symbola" w:hAnsi="Symbola"/>
-        </w:rPr>
-        <w:t>a thing with any of its qualities, is what allows Descartes to posit that it is the mind alone that determines the identity of the material object.</w:t>
-      </w:r>
-      <w:r>
-        <w:rPr>
-          <w:rStyle w:val="EndnoteCharacters"/>
+        <w:t xml:space="preserve"> Second, the non-identity of the wax with its shape, etc., or more broadly, of a thing with any of its qualities, is what allows Descartes to posit that it is the mind alone that determines the identity of the material object.</w:t>
+      </w:r>
+      <w:r>
+        <w:rPr>
           <w:rStyle w:val="EndnoteAnchor"/>
           <w:rFonts w:ascii="Symbola" w:hAnsi="Symbola"/>
         </w:rPr>
@@ -2279,67 +1734,7 @@
         <w:rPr>
           <w:rFonts w:ascii="Symbola" w:hAnsi="Symbola"/>
         </w:rPr>
-        <w:t xml:space="preserve">In the first of these </w:t>
-      </w:r>
-      <w:r>
-        <w:rPr>
-          <w:rFonts w:ascii="Symbola" w:hAnsi="Symbola"/>
-        </w:rPr>
-        <w:t>theses</w:t>
-      </w:r>
-      <w:r>
-        <w:rPr>
-          <w:rFonts w:ascii="Symbola" w:hAnsi="Symbola"/>
-        </w:rPr>
-        <w:t>, ‘real</w:t>
-      </w:r>
-      <w:r>
-        <w:rPr>
-          <w:rFonts w:ascii="Symbola" w:hAnsi="Symbola"/>
-        </w:rPr>
-        <w:t>ly</w:t>
-      </w:r>
-      <w:r>
-        <w:rPr>
-          <w:rFonts w:ascii="Symbola" w:hAnsi="Symbola"/>
-        </w:rPr>
-        <w:t>’ has the sense of ‘</w:t>
-      </w:r>
-      <w:r>
-        <w:rPr>
-          <w:rFonts w:ascii="Symbola" w:hAnsi="Symbola"/>
-        </w:rPr>
-        <w:t>inherently</w:t>
-      </w:r>
-      <w:r>
-        <w:rPr>
-          <w:rFonts w:ascii="Symbola" w:hAnsi="Symbola"/>
-        </w:rPr>
-        <w:t xml:space="preserve">’ </w:t>
-      </w:r>
-      <w:r>
-        <w:rPr>
-          <w:rFonts w:ascii="Symbola" w:hAnsi="Symbola"/>
-        </w:rPr>
-        <w:t>or ‘essentially’: secondary qualities appear differently both at different times and at the same time from different perspectives, and hence do not belong to the objects they are ascribed to in any strict metaphysical sense</w:t>
-      </w:r>
-      <w:r>
-        <w:rPr>
-          <w:rFonts w:ascii="Symbola" w:hAnsi="Symbola"/>
-        </w:rPr>
-        <w:t xml:space="preserve">. The second </w:t>
-      </w:r>
-      <w:r>
-        <w:rPr>
-          <w:rFonts w:ascii="Symbola" w:hAnsi="Symbola"/>
-        </w:rPr>
-        <w:t xml:space="preserve">thesis </w:t>
-      </w:r>
-      <w:r>
-        <w:rPr>
-          <w:rFonts w:ascii="Symbola" w:hAnsi="Symbola"/>
-        </w:rPr>
-        <w:t xml:space="preserve">shows that for Descartes, the notion of identity is </w:t>
+        <w:t xml:space="preserve">In the first of these theses, ‘really’ has the sense of ‘inherently’ or ‘essentially’: secondary qualities appear differently both at different times and at the same time from different perspectives, and hence do not belong to the objects they are ascribed to in any strict metaphysical sense. The second thesis shows that for Descartes, the notion of identity is </w:t>
       </w:r>
       <w:r>
         <w:rPr>
@@ -2352,13 +1747,136 @@
         <w:rPr>
           <w:rFonts w:ascii="Symbola" w:hAnsi="Symbola"/>
         </w:rPr>
-        <w:t xml:space="preserve"> to include not only present, but also past and future states: </w:t>
-      </w:r>
-      <w:r>
-        <w:rPr>
-          <w:rFonts w:ascii="Symbola" w:hAnsi="Symbola"/>
-        </w:rPr>
-        <w:t>an object is only identical to whatever it is always identical to</w:t>
+        <w:t xml:space="preserve"> to include not only present, but also past and future states: an object is only identical to whatever it is always identical to.</w:t>
+      </w:r>
+    </w:p>
+    <w:p>
+      <w:pPr>
+        <w:pStyle w:val="Heading1"/>
+        <w:jc w:val="both"/>
+        <w:rPr>
+          <w:rFonts w:ascii="Symbola" w:hAnsi="Symbola"/>
+        </w:rPr>
+      </w:pPr>
+      <w:r>
+        <w:rPr>
+          <w:rFonts w:ascii="Symbola" w:hAnsi="Symbola"/>
+        </w:rPr>
+        <w:t>2 Aristotelian bodies</w:t>
+      </w:r>
+    </w:p>
+    <w:p>
+      <w:pPr>
+        <w:pStyle w:val="Heading2"/>
+        <w:jc w:val="both"/>
+        <w:rPr>
+          <w:rFonts w:ascii="Symbola" w:hAnsi="Symbola"/>
+        </w:rPr>
+      </w:pPr>
+      <w:r>
+        <w:rPr>
+          <w:rFonts w:ascii="Symbola" w:hAnsi="Symbola"/>
+        </w:rPr>
+        <w:t>2.1 Summary of Aristotle’s uses of wax examples</w:t>
+      </w:r>
+    </w:p>
+    <w:p>
+      <w:pPr>
+        <w:pStyle w:val="Normal"/>
+        <w:ind w:firstLine="180"/>
+        <w:jc w:val="both"/>
+        <w:rPr/>
+      </w:pPr>
+      <w:r>
+        <w:rPr>
+          <w:rFonts w:ascii="Symbola" w:hAnsi="Symbola"/>
+        </w:rPr>
+        <w:t>Aristotle employs wax examples in three domains, which we list in order from the most to least universal:</w:t>
+      </w:r>
+      <w:r>
+        <w:rPr>
+          <w:rStyle w:val="EndnoteAnchor"/>
+          <w:rFonts w:ascii="Symbola" w:hAnsi="Symbola"/>
+        </w:rPr>
+        <w:endnoteReference w:id="17"/>
+      </w:r>
+      <w:r>
+        <w:rPr>
+          <w:rFonts w:ascii="Symbola" w:hAnsi="Symbola"/>
+        </w:rPr>
+        <w:t xml:space="preserve"> first, he employs wax analogies in books V and VII the </w:t>
+      </w:r>
+      <w:r>
+        <w:rPr>
+          <w:rFonts w:ascii="Symbola" w:hAnsi="Symbola"/>
+          <w:i/>
+        </w:rPr>
+        <w:t>Metaphysics</w:t>
+      </w:r>
+      <w:r>
+        <w:rPr>
+          <w:rFonts w:ascii="Symbola" w:hAnsi="Symbola"/>
+        </w:rPr>
+        <w:t xml:space="preserve">; second, he employs them in physics generally in the </w:t>
+      </w:r>
+      <w:r>
+        <w:rPr>
+          <w:rFonts w:ascii="Symbola" w:hAnsi="Symbola"/>
+          <w:i/>
+        </w:rPr>
+        <w:t>Physics</w:t>
+      </w:r>
+      <w:r>
+        <w:rPr>
+          <w:rFonts w:ascii="Symbola" w:hAnsi="Symbola"/>
+        </w:rPr>
+        <w:t xml:space="preserve">, </w:t>
+      </w:r>
+      <w:r>
+        <w:rPr>
+          <w:rFonts w:ascii="Symbola" w:hAnsi="Symbola"/>
+          <w:i/>
+        </w:rPr>
+        <w:t>On the Heavens, On Generation and Corruption</w:t>
+      </w:r>
+      <w:r>
+        <w:rPr>
+          <w:rFonts w:ascii="Symbola" w:hAnsi="Symbola"/>
+        </w:rPr>
+        <w:t xml:space="preserve">, and the </w:t>
+      </w:r>
+      <w:r>
+        <w:rPr>
+          <w:rFonts w:ascii="Symbola" w:hAnsi="Symbola"/>
+          <w:i/>
+        </w:rPr>
+        <w:t>Meteorology</w:t>
+      </w:r>
+      <w:r>
+        <w:rPr>
+          <w:rFonts w:ascii="Symbola" w:hAnsi="Symbola"/>
+        </w:rPr>
+        <w:t xml:space="preserve">; third, he uses them in two treatises more specifically dealing with living beings, the </w:t>
+      </w:r>
+      <w:r>
+        <w:rPr>
+          <w:rFonts w:ascii="Symbola" w:hAnsi="Symbola"/>
+          <w:i/>
+        </w:rPr>
+        <w:t xml:space="preserve">De Anima </w:t>
+      </w:r>
+      <w:r>
+        <w:rPr>
+          <w:rFonts w:ascii="Symbola" w:hAnsi="Symbola"/>
+        </w:rPr>
+        <w:t xml:space="preserve">and </w:t>
+      </w:r>
+      <w:r>
+        <w:rPr>
+          <w:rFonts w:ascii="Symbola" w:hAnsi="Symbola"/>
+          <w:i/>
+        </w:rPr>
+        <w:t>De memoria</w:t>
       </w:r>
       <w:r>
         <w:rPr>
@@ -2369,36 +1887,6 @@
     </w:p>
     <w:p>
       <w:pPr>
-        <w:pStyle w:val="Heading1"/>
-        <w:jc w:val="both"/>
-        <w:rPr>
-          <w:rFonts w:ascii="Symbola" w:hAnsi="Symbola"/>
-        </w:rPr>
-      </w:pPr>
-      <w:r>
-        <w:rPr>
-          <w:rFonts w:ascii="Symbola" w:hAnsi="Symbola"/>
-        </w:rPr>
-        <w:t>2 Aristotelian bodies</w:t>
-      </w:r>
-    </w:p>
-    <w:p>
-      <w:pPr>
-        <w:pStyle w:val="Heading2"/>
-        <w:jc w:val="both"/>
-        <w:rPr>
-          <w:rFonts w:ascii="Symbola" w:hAnsi="Symbola"/>
-        </w:rPr>
-      </w:pPr>
-      <w:r>
-        <w:rPr>
-          <w:rFonts w:ascii="Symbola" w:hAnsi="Symbola"/>
-        </w:rPr>
-        <w:t>2.1 Summary of Aristotle’s uses of wax examples</w:t>
-      </w:r>
-    </w:p>
-    <w:p>
-      <w:pPr>
         <w:pStyle w:val="Normal"/>
         <w:ind w:firstLine="180"/>
         <w:jc w:val="both"/>
@@ -2408,146 +1896,26 @@
         <w:rPr>
           <w:rFonts w:ascii="Symbola" w:hAnsi="Symbola"/>
         </w:rPr>
-        <w:t>Aristotle employs wax examples in three domains, which we list in order from the most to least universal:</w:t>
-      </w:r>
-      <w:r>
-        <w:rPr>
-          <w:rStyle w:val="EndnoteCharacters"/>
+        <w:t>Of these, the majority, like Descartes’ example, do not involve any particular form of wax, (e.g. a candle), but are generic illustrations concerning the relation between the wax and its shape. Other more particular uses involve letters on a wax tablet,</w:t>
+      </w:r>
+      <w:r>
+        <w:rPr>
           <w:rStyle w:val="EndnoteAnchor"/>
           <w:rFonts w:ascii="Symbola" w:hAnsi="Symbola"/>
         </w:rPr>
-        <w:endnoteReference w:id="17"/>
-      </w:r>
-      <w:r>
-        <w:rPr>
-          <w:rFonts w:ascii="Symbola" w:hAnsi="Symbola"/>
-        </w:rPr>
-        <w:t xml:space="preserve"> first, he employs wax analogies in books V and VII the </w:t>
-      </w:r>
-      <w:r>
-        <w:rPr>
-          <w:rFonts w:ascii="Symbola" w:hAnsi="Symbola"/>
-          <w:i/>
-        </w:rPr>
-        <w:t>Metaphysics</w:t>
-      </w:r>
-      <w:r>
-        <w:rPr>
-          <w:rFonts w:ascii="Symbola" w:hAnsi="Symbola"/>
-        </w:rPr>
-        <w:t xml:space="preserve">; second, he employs them in </w:t>
-      </w:r>
-      <w:r>
-        <w:rPr>
-          <w:rFonts w:ascii="Symbola" w:hAnsi="Symbola"/>
-        </w:rPr>
-        <w:t>p</w:t>
-      </w:r>
-      <w:r>
-        <w:rPr>
-          <w:rFonts w:ascii="Symbola" w:hAnsi="Symbola"/>
-        </w:rPr>
-        <w:t xml:space="preserve">hysics generally in the </w:t>
-      </w:r>
-      <w:r>
-        <w:rPr>
-          <w:rFonts w:ascii="Symbola" w:hAnsi="Symbola"/>
-          <w:i/>
-        </w:rPr>
-        <w:t>Physics</w:t>
-      </w:r>
-      <w:r>
-        <w:rPr>
-          <w:rFonts w:ascii="Symbola" w:hAnsi="Symbola"/>
-        </w:rPr>
-        <w:t xml:space="preserve">, </w:t>
-      </w:r>
-      <w:r>
-        <w:rPr>
-          <w:rFonts w:ascii="Symbola" w:hAnsi="Symbola"/>
-          <w:i/>
-        </w:rPr>
-        <w:t>On the Heavens, On Generation and Corruption</w:t>
-      </w:r>
-      <w:r>
-        <w:rPr>
-          <w:rFonts w:ascii="Symbola" w:hAnsi="Symbola"/>
-        </w:rPr>
-        <w:t xml:space="preserve">, and the </w:t>
-      </w:r>
-      <w:r>
-        <w:rPr>
-          <w:rFonts w:ascii="Symbola" w:hAnsi="Symbola"/>
-          <w:i/>
-        </w:rPr>
-        <w:t>Meteorology</w:t>
-      </w:r>
-      <w:r>
-        <w:rPr>
-          <w:rFonts w:ascii="Symbola" w:hAnsi="Symbola"/>
-        </w:rPr>
-        <w:t xml:space="preserve">; third, he uses them in two treatises more specifically dealing with living beings, the </w:t>
-      </w:r>
-      <w:r>
-        <w:rPr>
-          <w:rFonts w:ascii="Symbola" w:hAnsi="Symbola"/>
-          <w:i/>
-        </w:rPr>
-        <w:t xml:space="preserve">De Anima </w:t>
-      </w:r>
-      <w:r>
-        <w:rPr>
-          <w:rFonts w:ascii="Symbola" w:hAnsi="Symbola"/>
-        </w:rPr>
-        <w:t xml:space="preserve">and </w:t>
-      </w:r>
-      <w:r>
-        <w:rPr>
-          <w:rFonts w:ascii="Symbola" w:hAnsi="Symbola"/>
-          <w:i/>
-        </w:rPr>
-        <w:t>De memoria</w:t>
-      </w:r>
-      <w:r>
-        <w:rPr>
-          <w:rFonts w:ascii="Symbola" w:hAnsi="Symbola"/>
-        </w:rPr>
-        <w:t>.</w:t>
-      </w:r>
-    </w:p>
-    <w:p>
-      <w:pPr>
-        <w:pStyle w:val="Normal"/>
-        <w:ind w:firstLine="180"/>
-        <w:jc w:val="both"/>
-        <w:rPr/>
-      </w:pPr>
-      <w:r>
-        <w:rPr>
-          <w:rFonts w:ascii="Symbola" w:hAnsi="Symbola"/>
-        </w:rPr>
-        <w:t>Of these, the majority, like Descartes’ example, do not involve any particular form of wax, (e.g. a candle), but are generic illustrations concerning the relation between the wax and its shape. Other more particular uses involve letters on a wax tablet,</w:t>
-      </w:r>
-      <w:r>
-        <w:rPr>
-          <w:rStyle w:val="EndnoteCharacters"/>
+        <w:endnoteReference w:id="18"/>
+      </w:r>
+      <w:r>
+        <w:rPr>
+          <w:rFonts w:ascii="Symbola" w:hAnsi="Symbola"/>
+        </w:rPr>
+        <w:t xml:space="preserve"> candles,</w:t>
+      </w:r>
+      <w:r>
+        <w:rPr>
           <w:rStyle w:val="EndnoteAnchor"/>
           <w:rFonts w:ascii="Symbola" w:hAnsi="Symbola"/>
         </w:rPr>
-        <w:endnoteReference w:id="18"/>
-      </w:r>
-      <w:r>
-        <w:rPr>
-          <w:rFonts w:ascii="Symbola" w:hAnsi="Symbola"/>
-        </w:rPr>
-        <w:t xml:space="preserve"> candles,</w:t>
-      </w:r>
-      <w:r>
-        <w:rPr>
-          <w:rStyle w:val="EndnoteCharacters"/>
-          <w:rStyle w:val="EndnoteAnchor"/>
-          <w:rFonts w:ascii="Symbola" w:hAnsi="Symbola"/>
-        </w:rPr>
         <w:endnoteReference w:id="19"/>
       </w:r>
       <w:r>
@@ -2558,7 +1926,6 @@
       </w:r>
       <w:r>
         <w:rPr>
-          <w:rStyle w:val="EndnoteCharacters"/>
           <w:rStyle w:val="EndnoteAnchor"/>
           <w:rFonts w:ascii="Symbola" w:hAnsi="Symbola"/>
         </w:rPr>
@@ -2600,20 +1967,21 @@
         <w:tblW w:w="6470" w:type="dxa"/>
         <w:jc w:val="left"/>
         <w:tblInd w:w="0" w:type="dxa"/>
+        <w:tblLayout w:type="fixed"/>
         <w:tblCellMar>
           <w:top w:w="0" w:type="dxa"/>
           <w:left w:w="108" w:type="dxa"/>
           <w:bottom w:w="0" w:type="dxa"/>
           <w:right w:w="108" w:type="dxa"/>
         </w:tblCellMar>
-        <w:tblLook w:noVBand="1" w:val="04a0" w:noHBand="0" w:lastColumn="0" w:firstColumn="1" w:lastRow="0" w:firstRow="1"/>
+        <w:tblLook w:val="04a0" w:noHBand="0" w:noVBand="1" w:firstColumn="1" w:lastRow="0" w:lastColumn="0" w:firstRow="1"/>
       </w:tblPr>
       <w:tblGrid>
         <w:gridCol w:w="1288"/>
         <w:gridCol w:w="1496"/>
-        <w:gridCol w:w="1284"/>
+        <w:gridCol w:w="1283"/>
         <w:gridCol w:w="1173"/>
-        <w:gridCol w:w="1229"/>
+        <w:gridCol w:w="1230"/>
       </w:tblGrid>
       <w:tr>
         <w:trPr/>
@@ -2626,6 +1994,7 @@
           <w:p>
             <w:pPr>
               <w:pStyle w:val="Normal"/>
+              <w:widowControl w:val="false"/>
               <w:spacing w:lineRule="auto" w:line="240" w:before="0" w:after="0"/>
               <w:jc w:val="both"/>
               <w:rPr>
@@ -2650,6 +2019,7 @@
           <w:p>
             <w:pPr>
               <w:pStyle w:val="Normal"/>
+              <w:widowControl w:val="false"/>
               <w:spacing w:lineRule="auto" w:line="240" w:before="0" w:after="0"/>
               <w:jc w:val="both"/>
               <w:rPr>
@@ -2667,13 +2037,14 @@
         </w:tc>
         <w:tc>
           <w:tcPr>
-            <w:tcW w:w="1284" w:type="dxa"/>
+            <w:tcW w:w="1283" w:type="dxa"/>
             <w:tcBorders/>
             <w:shd w:fill="auto" w:val="clear"/>
           </w:tcPr>
           <w:p>
             <w:pPr>
               <w:pStyle w:val="Normal"/>
+              <w:widowControl w:val="false"/>
               <w:spacing w:lineRule="auto" w:line="240" w:before="0" w:after="0"/>
               <w:jc w:val="both"/>
               <w:rPr>
@@ -2698,6 +2069,7 @@
           <w:p>
             <w:pPr>
               <w:pStyle w:val="Normal"/>
+              <w:widowControl w:val="false"/>
               <w:spacing w:lineRule="auto" w:line="240" w:before="0" w:after="0"/>
               <w:jc w:val="both"/>
               <w:rPr>
@@ -2715,13 +2087,14 @@
         </w:tc>
         <w:tc>
           <w:tcPr>
-            <w:tcW w:w="1229" w:type="dxa"/>
+            <w:tcW w:w="1230" w:type="dxa"/>
             <w:tcBorders/>
             <w:shd w:fill="auto" w:val="clear"/>
           </w:tcPr>
           <w:p>
             <w:pPr>
               <w:pStyle w:val="Normal"/>
+              <w:widowControl w:val="false"/>
               <w:spacing w:lineRule="auto" w:line="240" w:before="0" w:after="0"/>
               <w:jc w:val="both"/>
               <w:rPr>
@@ -2749,6 +2122,7 @@
           <w:p>
             <w:pPr>
               <w:pStyle w:val="Normal"/>
+              <w:widowControl w:val="false"/>
               <w:spacing w:lineRule="auto" w:line="240" w:before="0" w:after="0"/>
               <w:jc w:val="both"/>
               <w:rPr>
@@ -2773,6 +2147,7 @@
           <w:p>
             <w:pPr>
               <w:pStyle w:val="Normal"/>
+              <w:widowControl w:val="false"/>
               <w:spacing w:lineRule="auto" w:line="240" w:before="0" w:after="0"/>
               <w:jc w:val="both"/>
               <w:rPr>
@@ -2809,6 +2184,7 @@
           <w:p>
             <w:pPr>
               <w:pStyle w:val="Normal"/>
+              <w:widowControl w:val="false"/>
               <w:spacing w:lineRule="auto" w:line="240" w:before="0" w:after="0"/>
               <w:jc w:val="both"/>
               <w:rPr>
@@ -2845,13 +2221,14 @@
         </w:tc>
         <w:tc>
           <w:tcPr>
-            <w:tcW w:w="1284" w:type="dxa"/>
+            <w:tcW w:w="1283" w:type="dxa"/>
             <w:tcBorders/>
             <w:shd w:fill="auto" w:val="clear"/>
           </w:tcPr>
           <w:p>
             <w:pPr>
               <w:pStyle w:val="Normal"/>
+              <w:widowControl w:val="false"/>
               <w:spacing w:lineRule="auto" w:line="240" w:before="0" w:after="0"/>
               <w:jc w:val="both"/>
               <w:rPr>
@@ -2874,6 +2251,7 @@
           <w:p>
             <w:pPr>
               <w:pStyle w:val="Normal"/>
+              <w:widowControl w:val="false"/>
               <w:spacing w:lineRule="auto" w:line="240" w:before="0" w:after="0"/>
               <w:jc w:val="both"/>
               <w:rPr>
@@ -2889,13 +2267,14 @@
         </w:tc>
         <w:tc>
           <w:tcPr>
-            <w:tcW w:w="1229" w:type="dxa"/>
+            <w:tcW w:w="1230" w:type="dxa"/>
             <w:tcBorders/>
             <w:shd w:fill="auto" w:val="clear"/>
           </w:tcPr>
           <w:p>
             <w:pPr>
               <w:pStyle w:val="Normal"/>
+              <w:widowControl w:val="false"/>
               <w:spacing w:lineRule="auto" w:line="240" w:before="0" w:after="0"/>
               <w:jc w:val="both"/>
               <w:rPr>
@@ -2921,6 +2300,7 @@
           <w:p>
             <w:pPr>
               <w:pStyle w:val="Normal"/>
+              <w:widowControl w:val="false"/>
               <w:spacing w:lineRule="auto" w:line="240" w:before="0" w:after="0"/>
               <w:jc w:val="both"/>
               <w:rPr>
@@ -2945,6 +2325,7 @@
           <w:p>
             <w:pPr>
               <w:pStyle w:val="Normal"/>
+              <w:widowControl w:val="false"/>
               <w:spacing w:lineRule="auto" w:line="240" w:before="0" w:after="0"/>
               <w:jc w:val="both"/>
               <w:rPr>
@@ -2994,13 +2375,14 @@
         </w:tc>
         <w:tc>
           <w:tcPr>
-            <w:tcW w:w="1284" w:type="dxa"/>
+            <w:tcW w:w="1283" w:type="dxa"/>
             <w:tcBorders/>
             <w:shd w:fill="auto" w:val="clear"/>
           </w:tcPr>
           <w:p>
             <w:pPr>
               <w:pStyle w:val="Normal"/>
+              <w:widowControl w:val="false"/>
               <w:spacing w:lineRule="auto" w:line="240" w:before="0" w:after="0"/>
               <w:jc w:val="both"/>
               <w:rPr>
@@ -3037,6 +2419,7 @@
           <w:p>
             <w:pPr>
               <w:pStyle w:val="Normal"/>
+              <w:widowControl w:val="false"/>
               <w:spacing w:lineRule="auto" w:line="240" w:before="0" w:after="0"/>
               <w:jc w:val="both"/>
               <w:rPr>
@@ -3073,6 +2456,7 @@
           <w:p>
             <w:pPr>
               <w:pStyle w:val="Normal"/>
+              <w:widowControl w:val="false"/>
               <w:spacing w:lineRule="auto" w:line="240" w:before="0" w:after="0"/>
               <w:jc w:val="both"/>
               <w:rPr>
@@ -3109,6 +2493,7 @@
           <w:p>
             <w:pPr>
               <w:pStyle w:val="Normal"/>
+              <w:widowControl w:val="false"/>
               <w:spacing w:lineRule="auto" w:line="240" w:before="0" w:after="0"/>
               <w:jc w:val="both"/>
               <w:rPr>
@@ -3152,6 +2537,7 @@
           <w:p>
             <w:pPr>
               <w:pStyle w:val="Normal"/>
+              <w:widowControl w:val="false"/>
               <w:spacing w:lineRule="auto" w:line="240" w:before="0" w:after="0"/>
               <w:jc w:val="both"/>
               <w:rPr>
@@ -3201,13 +2587,14 @@
         </w:tc>
         <w:tc>
           <w:tcPr>
-            <w:tcW w:w="1229" w:type="dxa"/>
+            <w:tcW w:w="1230" w:type="dxa"/>
             <w:tcBorders/>
             <w:shd w:fill="auto" w:val="clear"/>
           </w:tcPr>
           <w:p>
             <w:pPr>
               <w:pStyle w:val="Normal"/>
+              <w:widowControl w:val="false"/>
               <w:spacing w:lineRule="auto" w:line="240" w:before="0" w:after="0"/>
               <w:jc w:val="both"/>
               <w:rPr>
@@ -3233,6 +2620,7 @@
           <w:p>
             <w:pPr>
               <w:pStyle w:val="Normal"/>
+              <w:widowControl w:val="false"/>
               <w:spacing w:lineRule="auto" w:line="240" w:before="0" w:after="0"/>
               <w:jc w:val="both"/>
               <w:rPr>
@@ -3257,6 +2645,7 @@
           <w:p>
             <w:pPr>
               <w:pStyle w:val="Normal"/>
+              <w:widowControl w:val="false"/>
               <w:spacing w:lineRule="auto" w:line="240" w:before="0" w:after="0"/>
               <w:jc w:val="both"/>
               <w:rPr>
@@ -3293,13 +2682,14 @@
         </w:tc>
         <w:tc>
           <w:tcPr>
-            <w:tcW w:w="1284" w:type="dxa"/>
+            <w:tcW w:w="1283" w:type="dxa"/>
             <w:tcBorders/>
             <w:shd w:fill="auto" w:val="clear"/>
           </w:tcPr>
           <w:p>
             <w:pPr>
               <w:pStyle w:val="Normal"/>
+              <w:widowControl w:val="false"/>
               <w:spacing w:lineRule="auto" w:line="240" w:before="0" w:after="0"/>
               <w:jc w:val="both"/>
               <w:rPr>
@@ -3322,6 +2712,7 @@
           <w:p>
             <w:pPr>
               <w:pStyle w:val="Normal"/>
+              <w:widowControl w:val="false"/>
               <w:spacing w:lineRule="auto" w:line="240" w:before="0" w:after="0"/>
               <w:jc w:val="both"/>
               <w:rPr>
@@ -3337,13 +2728,14 @@
         </w:tc>
         <w:tc>
           <w:tcPr>
-            <w:tcW w:w="1229" w:type="dxa"/>
+            <w:tcW w:w="1230" w:type="dxa"/>
             <w:tcBorders/>
             <w:shd w:fill="auto" w:val="clear"/>
           </w:tcPr>
           <w:p>
             <w:pPr>
               <w:pStyle w:val="Normal"/>
+              <w:widowControl w:val="false"/>
               <w:spacing w:lineRule="auto" w:line="240" w:before="0" w:after="0"/>
               <w:jc w:val="both"/>
               <w:rPr>
@@ -3380,6 +2772,7 @@
           <w:p>
             <w:pPr>
               <w:pStyle w:val="Normal"/>
+              <w:widowControl w:val="false"/>
               <w:spacing w:lineRule="auto" w:line="240" w:before="0" w:after="0"/>
               <w:jc w:val="both"/>
               <w:rPr>
@@ -3416,6 +2809,7 @@
           <w:p>
             <w:pPr>
               <w:pStyle w:val="Normal"/>
+              <w:widowControl w:val="false"/>
               <w:spacing w:lineRule="auto" w:line="240" w:before="0" w:after="0"/>
               <w:jc w:val="both"/>
               <w:rPr>
@@ -3509,67 +2903,7 @@
         <w:rPr>
           <w:rFonts w:ascii="Symbola" w:hAnsi="Symbola"/>
         </w:rPr>
-        <w:t xml:space="preserve">In his characterization of the matter-form relation, Aristotle </w:t>
-      </w:r>
-      <w:r>
-        <w:rPr>
-          <w:rFonts w:ascii="Symbola" w:hAnsi="Symbola"/>
-        </w:rPr>
-        <w:t xml:space="preserve">posits </w:t>
-      </w:r>
-      <w:r>
-        <w:rPr>
-          <w:rFonts w:ascii="Symbola" w:hAnsi="Symbola"/>
-        </w:rPr>
-        <w:t xml:space="preserve">a </w:t>
-      </w:r>
-      <w:r>
-        <w:rPr>
-          <w:rFonts w:ascii="Symbola" w:hAnsi="Symbola"/>
-        </w:rPr>
-        <w:t xml:space="preserve">notion </w:t>
-      </w:r>
-      <w:r>
-        <w:rPr>
-          <w:rFonts w:ascii="Symbola" w:hAnsi="Symbola"/>
-        </w:rPr>
-        <w:t xml:space="preserve">of body </w:t>
-      </w:r>
-      <w:r>
-        <w:rPr>
-          <w:rFonts w:ascii="Symbola" w:hAnsi="Symbola"/>
-        </w:rPr>
-        <w:t xml:space="preserve">that is </w:t>
-      </w:r>
-      <w:r>
-        <w:rPr>
-          <w:rFonts w:ascii="Symbola" w:hAnsi="Symbola"/>
-        </w:rPr>
-        <w:t>necessarily correlat</w:t>
-      </w:r>
-      <w:r>
-        <w:rPr>
-          <w:rFonts w:ascii="Symbola" w:hAnsi="Symbola"/>
-        </w:rPr>
-        <w:t>ive</w:t>
-      </w:r>
-      <w:r>
-        <w:rPr>
-          <w:rFonts w:ascii="Symbola" w:hAnsi="Symbola"/>
-        </w:rPr>
-        <w:t xml:space="preserve"> </w:t>
-      </w:r>
-      <w:r>
-        <w:rPr>
-          <w:rFonts w:ascii="Symbola" w:hAnsi="Symbola"/>
-        </w:rPr>
-        <w:t xml:space="preserve">to </w:t>
-      </w:r>
-      <w:r>
-        <w:rPr>
-          <w:rFonts w:ascii="Symbola" w:hAnsi="Symbola"/>
-        </w:rPr>
-        <w:t xml:space="preserve">its form. Aristotle views on this correlation are worked out primarily in his remarks on composition and alteration in the </w:t>
+        <w:t xml:space="preserve">In his characterization of the matter-form relation, Aristotle posits a notion of body that is necessarily correlative to its form. Aristotle views on this correlation are worked out primarily in his remarks on composition and alteration in the </w:t>
       </w:r>
       <w:r>
         <w:rPr>
@@ -3646,17 +2980,10 @@
         <w:rPr>
           <w:rFonts w:ascii="Symbola" w:hAnsi="Symbola"/>
         </w:rPr>
-        <w:t>Here</w:t>
-      </w:r>
-      <w:r>
-        <w:rPr>
-          <w:rFonts w:ascii="Symbola" w:hAnsi="Symbola"/>
-        </w:rPr>
-        <w:t>, the difference between substantive and paronymous uses of a term reflects a more basic difference between something’s being “completely shaped and structured,” i.e. a whole, and something’s belonging to something else.</w:t>
-      </w:r>
-      <w:r>
-        <w:rPr>
-          <w:rStyle w:val="EndnoteCharacters"/>
+        <w:t>Here, the difference between substantive and paronymous uses of a term reflects a more basic difference between something’s being “completely shaped and structured,” i.e. a whole, and something’s belonging to something else.</w:t>
+      </w:r>
+      <w:r>
+        <w:rPr>
           <w:rStyle w:val="EndnoteAnchor"/>
           <w:rFonts w:ascii="Symbola" w:hAnsi="Symbola"/>
         </w:rPr>
@@ -3666,19 +2993,7 @@
         <w:rPr>
           <w:rFonts w:ascii="Symbola" w:hAnsi="Symbola"/>
         </w:rPr>
-        <w:t xml:space="preserve"> But to identify the substantial with the elemental, as Antiphon does, and to further insist on only one kind of elemental, as Democritus seems to, does violence to this </w:t>
-      </w:r>
-      <w:r>
-        <w:rPr>
-          <w:rFonts w:ascii="Symbola" w:hAnsi="Symbola"/>
-        </w:rPr>
-        <w:t xml:space="preserve">linguistic </w:t>
-      </w:r>
-      <w:r>
-        <w:rPr>
-          <w:rFonts w:ascii="Symbola" w:hAnsi="Symbola"/>
-        </w:rPr>
-        <w:t>datum.</w:t>
+        <w:t xml:space="preserve"> But to identify the substantial with the elemental, as Antiphon does, and to further insist on only one kind of elemental, as Democritus seems to, does violence to this linguistic datum.</w:t>
       </w:r>
     </w:p>
     <w:p>
@@ -3694,25 +3009,7 @@
         <w:rPr>
           <w:rFonts w:ascii="Symbola" w:hAnsi="Symbola"/>
         </w:rPr>
-        <w:t xml:space="preserve">On the second point </w:t>
-      </w:r>
-      <w:r>
-        <w:rPr>
-          <w:rFonts w:ascii="Symbola" w:hAnsi="Symbola"/>
-        </w:rPr>
-        <w:t>above</w:t>
-      </w:r>
-      <w:r>
-        <w:rPr>
-          <w:rFonts w:ascii="Symbola" w:hAnsi="Symbola"/>
-        </w:rPr>
-        <w:t xml:space="preserve">, Aristotle insists that genuine change cannot be accounted for simply in terms of combinations. </w:t>
-      </w:r>
-      <w:r>
-        <w:rPr>
-          <w:rFonts w:ascii="Symbola" w:hAnsi="Symbola"/>
-        </w:rPr>
-        <w:t xml:space="preserve">In the </w:t>
+        <w:t xml:space="preserve">On the second point above, Aristotle insists that genuine change cannot be accounted for simply in terms of combinations. In the </w:t>
       </w:r>
       <w:r>
         <w:rPr>
@@ -3770,25 +3067,7 @@
         <w:rPr>
           <w:rFonts w:ascii="Symbola" w:hAnsi="Symbola"/>
         </w:rPr>
-        <w:t xml:space="preserve">Aristotle here couples </w:t>
-      </w:r>
-      <w:r>
-        <w:rPr>
-          <w:rFonts w:ascii="Symbola" w:hAnsi="Symbola"/>
-        </w:rPr>
-        <w:t xml:space="preserve">the wax example with a reference to the process of taking in nutrition, and </w:t>
-      </w:r>
-      <w:r>
-        <w:rPr>
-          <w:rFonts w:ascii="Symbola" w:hAnsi="Symbola"/>
-        </w:rPr>
-        <w:t xml:space="preserve">allowing </w:t>
-      </w:r>
-      <w:r>
-        <w:rPr>
-          <w:rFonts w:ascii="Symbola" w:hAnsi="Symbola"/>
-        </w:rPr>
-        <w:t xml:space="preserve">these processes to mutually illuminate each other. In the nutritive process, the food, in order to be digested, must </w:t>
+        <w:t xml:space="preserve">Aristotle here couples the wax example with a reference to the process of taking in nutrition, and allowing these processes to mutually illuminate each other. In the nutritive process, the food, in order to be digested, must </w:t>
       </w:r>
       <w:r>
         <w:rPr>
@@ -3814,19 +3093,7 @@
         <w:rPr>
           <w:rFonts w:ascii="Symbola" w:hAnsi="Symbola"/>
         </w:rPr>
-        <w:t xml:space="preserve">. And when the wood was burning, the fire was, out of that very wood, in the process of becoming. The problem </w:t>
-      </w:r>
-      <w:r>
-        <w:rPr>
-          <w:rFonts w:ascii="Symbola" w:hAnsi="Symbola"/>
-        </w:rPr>
-        <w:t xml:space="preserve">for the combinatorial account of change </w:t>
-      </w:r>
-      <w:r>
-        <w:rPr>
-          <w:rFonts w:ascii="Symbola" w:hAnsi="Symbola"/>
-        </w:rPr>
-        <w:t xml:space="preserve">arises in a deeper way for the wax and its shape, because the shape </w:t>
+        <w:t xml:space="preserve">. And when the wood was burning, the fire was, out of that very wood, in the process of becoming. The problem for the combinatorial account of change arises in a deeper way for the wax and its shape, because the shape </w:t>
       </w:r>
       <w:r>
         <w:rPr>
@@ -3834,33 +3101,13 @@
           <w:i w:val="false"/>
           <w:iCs w:val="false"/>
         </w:rPr>
-        <w:t xml:space="preserve">cannot </w:t>
-      </w:r>
-      <w:r>
-        <w:rPr>
-          <w:rFonts w:ascii="Symbola" w:hAnsi="Symbola"/>
-          <w:i w:val="false"/>
-          <w:iCs w:val="false"/>
-        </w:rPr>
-        <w:t>exist independently of the wax</w:t>
-      </w:r>
-      <w:r>
-        <w:rPr>
-          <w:rFonts w:ascii="Symbola" w:hAnsi="Symbola"/>
-        </w:rPr>
-        <w:t xml:space="preserve">, </w:t>
-      </w:r>
-      <w:r>
-        <w:rPr>
-          <w:rFonts w:ascii="Symbola" w:hAnsi="Symbola"/>
-        </w:rPr>
-        <w:t xml:space="preserve">and hence does combine with it. If the combinatorial account were correct, we would be led to conclude that shape, simply put, </w:t>
-      </w:r>
-      <w:r>
-        <w:rPr>
-          <w:rFonts w:ascii="Symbola" w:hAnsi="Symbola"/>
-        </w:rPr>
-        <w:t xml:space="preserve">cannot </w:t>
+        <w:t>cannot exist independently of the wax</w:t>
+      </w:r>
+      <w:r>
+        <w:rPr>
+          <w:rFonts w:ascii="Symbola" w:hAnsi="Symbola"/>
+        </w:rPr>
+        <w:t xml:space="preserve">, and hence does combine with it. If the combinatorial account were correct, we would be led to conclude that shape, simply put, cannot </w:t>
       </w:r>
       <w:r>
         <w:rPr>
@@ -3887,13 +3134,7 @@
         <w:rPr>
           <w:rFonts w:ascii="Symbola" w:hAnsi="Symbola"/>
         </w:rPr>
-        <w:t>I</w:t>
-      </w:r>
-      <w:r>
-        <w:rPr>
-          <w:rFonts w:ascii="Symbola" w:hAnsi="Symbola"/>
-        </w:rPr>
-        <w:t>t is important to note what Aristotle does not</w:t>
+        <w:t>It is important to note what Aristotle does not</w:t>
       </w:r>
       <w:r>
         <w:rPr>
@@ -3962,7 +3203,6 @@
       </w:r>
       <w:r>
         <w:rPr>
-          <w:rStyle w:val="EndnoteCharacters"/>
           <w:rStyle w:val="EndnoteAnchor"/>
           <w:rFonts w:ascii="Symbola" w:hAnsi="Symbola"/>
         </w:rPr>
@@ -3976,7 +3216,6 @@
       </w:r>
       <w:r>
         <w:rPr>
-          <w:rStyle w:val="EndnoteCharacters"/>
           <w:rStyle w:val="EndnoteAnchor"/>
           <w:rFonts w:ascii="Symbola" w:hAnsi="Symbola"/>
         </w:rPr>
@@ -4003,7 +3242,6 @@
       </w:r>
       <w:r>
         <w:rPr>
-          <w:rStyle w:val="EndnoteCharacters"/>
           <w:rStyle w:val="EndnoteAnchor"/>
           <w:rFonts w:ascii="Symbola" w:hAnsi="Symbola"/>
         </w:rPr>
@@ -4029,13 +3267,7 @@
         <w:rPr>
           <w:rFonts w:ascii="Symbola" w:hAnsi="Symbola"/>
         </w:rPr>
-        <w:t>Thus e</w:t>
-      </w:r>
-      <w:r>
-        <w:rPr>
-          <w:rFonts w:ascii="Symbola" w:hAnsi="Symbola"/>
-        </w:rPr>
-        <w:t xml:space="preserve">ven before entering into the realm of living beings, it is clear that things need not belong to the same </w:t>
+        <w:t xml:space="preserve">Thus even before entering into the realm of living beings, it is clear that things need not belong to the same </w:t>
       </w:r>
       <w:r>
         <w:rPr>
@@ -4048,13 +3280,7 @@
         <w:rPr>
           <w:rFonts w:ascii="Symbola" w:hAnsi="Symbola"/>
         </w:rPr>
-        <w:t xml:space="preserve"> kind in order to share a common function. ‘Animal’, for instance, is not a specific kind; and so it is clear that perceptions, which are the characteristic functions of animals, are realized in different species. In at least this respect, Aristotle </w:t>
-      </w:r>
-      <w:r>
-        <w:rPr>
-          <w:rFonts w:ascii="Symbola" w:hAnsi="Symbola"/>
-        </w:rPr>
-        <w:t xml:space="preserve">allows for instantiation of the same form type in multiple kinds of matter, or </w:t>
+        <w:t xml:space="preserve"> kind in order to share a common function. ‘Animal’, for instance, is not a specific kind; and so it is clear that perceptions, which are the characteristic functions of animals, are realized in different species. In at least this respect, Aristotle allows for instantiation of the same form type in multiple kinds of matter, or </w:t>
       </w:r>
       <w:r>
         <w:rPr>
@@ -4276,7 +3502,6 @@
       </w:r>
       <w:r>
         <w:rPr>
-          <w:rStyle w:val="EndnoteCharacters"/>
           <w:rStyle w:val="EndnoteAnchor"/>
           <w:rFonts w:ascii="Symbola" w:hAnsi="Symbola"/>
         </w:rPr>
@@ -4303,7 +3528,6 @@
       </w:r>
       <w:r>
         <w:rPr>
-          <w:rStyle w:val="EndnoteCharacters"/>
           <w:rStyle w:val="EndnoteAnchor"/>
           <w:rFonts w:ascii="Symbola" w:hAnsi="Symbola"/>
         </w:rPr>
@@ -4483,7 +3707,6 @@
       </w:r>
       <w:r>
         <w:rPr>
-          <w:rStyle w:val="EndnoteCharacters"/>
           <w:rStyle w:val="EndnoteAnchor"/>
           <w:rFonts w:ascii="Symbola" w:hAnsi="Symbola"/>
         </w:rPr>
@@ -4547,7 +3770,6 @@
       </w:r>
       <w:r>
         <w:rPr>
-          <w:rStyle w:val="EndnoteCharacters"/>
           <w:rStyle w:val="EndnoteAnchor"/>
           <w:rFonts w:ascii="Symbola" w:hAnsi="Symbola"/>
         </w:rPr>
@@ -4662,7 +3884,6 @@
       </w:r>
       <w:r>
         <w:rPr>
-          <w:rStyle w:val="EndnoteCharacters"/>
           <w:rStyle w:val="EndnoteAnchor"/>
           <w:rFonts w:ascii="Symbola" w:hAnsi="Symbola"/>
         </w:rPr>
@@ -6786,540 +6007,532 @@
       </w:r>
       <w:r>
         <w:rPr>
+          <w:rStyle w:val="EndnoteAnchor"/>
+          <w:rFonts w:ascii="Symbola" w:hAnsi="Symbola"/>
+        </w:rPr>
+        <w:endnoteReference w:id="38"/>
+      </w:r>
+      <w:r>
+        <w:rPr>
+          <w:rFonts w:ascii="Symbola" w:hAnsi="Symbola"/>
+        </w:rPr>
+        <w:t xml:space="preserve"> and aligns himself with Brentano on this point.</w:t>
+      </w:r>
+      <w:r>
+        <w:rPr>
+          <w:rStyle w:val="EndnoteAnchor"/>
+          <w:rFonts w:ascii="Symbola" w:hAnsi="Symbola"/>
+        </w:rPr>
+        <w:endnoteReference w:id="39"/>
+      </w:r>
+      <w:r>
+        <w:rPr>
+          <w:rFonts w:ascii="Symbola" w:hAnsi="Symbola"/>
+        </w:rPr>
+        <w:t xml:space="preserve"> But as Caston has recognized,</w:t>
+      </w:r>
+      <w:r>
+        <w:rPr>
+          <w:rStyle w:val="EndnoteAnchor"/>
+          <w:rFonts w:ascii="Symbola" w:hAnsi="Symbola"/>
+        </w:rPr>
+        <w:endnoteReference w:id="40"/>
+      </w:r>
+      <w:r>
+        <w:rPr>
+          <w:rFonts w:ascii="Symbola" w:hAnsi="Symbola"/>
+        </w:rPr>
+        <w:t xml:space="preserve"> the passage does not require such a strong interpretation.</w:t>
+      </w:r>
+    </w:p>
+    <w:p>
+      <w:pPr>
+        <w:pStyle w:val="Normal"/>
+        <w:ind w:left="180" w:hanging="180"/>
+        <w:jc w:val="both"/>
+        <w:rPr/>
+      </w:pPr>
+      <w:r>
+        <w:rPr>
+          <w:rFonts w:ascii="Symbola" w:hAnsi="Symbola"/>
+        </w:rPr>
+        <w:t>To return to an example given by Burnyeat, then, to receive “the warmth of a warm thing without its matter” does not mean “becoming warm without really becoming warm”:</w:t>
+      </w:r>
+      <w:r>
+        <w:rPr>
+          <w:rStyle w:val="EndnoteAnchor"/>
+          <w:rFonts w:ascii="Symbola" w:hAnsi="Symbola"/>
+        </w:rPr>
+        <w:endnoteReference w:id="41"/>
+      </w:r>
+      <w:r>
+        <w:rPr>
+          <w:rFonts w:ascii="Symbola" w:hAnsi="Symbola"/>
+        </w:rPr>
+        <w:t xml:space="preserve"> It means, </w:t>
+      </w:r>
+      <w:r>
+        <w:rPr>
+          <w:rFonts w:ascii="Symbola" w:hAnsi="Symbola"/>
+          <w:i/>
+        </w:rPr>
+        <w:t xml:space="preserve">pace </w:t>
+      </w:r>
+      <w:r>
+        <w:rPr>
+          <w:rFonts w:ascii="Symbola" w:hAnsi="Symbola"/>
+        </w:rPr>
+        <w:t>Democritus, that being warmed by the sun is not a matter of receiving sun-particles.</w:t>
+      </w:r>
+      <w:r>
+        <w:rPr>
+          <w:rStyle w:val="EndnoteAnchor"/>
+          <w:rFonts w:ascii="Symbola" w:hAnsi="Symbola"/>
+        </w:rPr>
+        <w:endnoteReference w:id="42"/>
+      </w:r>
+    </w:p>
+    <w:p>
+      <w:pPr>
+        <w:pStyle w:val="Normal"/>
+        <w:ind w:firstLine="180"/>
+        <w:jc w:val="both"/>
+        <w:rPr>
+          <w:rFonts w:ascii="Symbola" w:hAnsi="Symbola"/>
+        </w:rPr>
+      </w:pPr>
+      <w:r>
+        <w:rPr>
+          <w:rFonts w:ascii="Symbola" w:hAnsi="Symbola"/>
+        </w:rPr>
+        <w:t xml:space="preserve">The real difficulty with these passages [i.e. from the </w:t>
+      </w:r>
+      <w:r>
+        <w:rPr>
+          <w:rFonts w:ascii="Symbola" w:hAnsi="Symbola"/>
+          <w:i/>
+        </w:rPr>
+        <w:t xml:space="preserve">De Memoria </w:t>
+      </w:r>
+      <w:r>
+        <w:rPr>
+          <w:rFonts w:ascii="Symbola" w:hAnsi="Symbola"/>
+        </w:rPr>
+        <w:t xml:space="preserve">and </w:t>
+      </w:r>
+      <w:r>
+        <w:rPr>
+          <w:rFonts w:ascii="Symbola" w:hAnsi="Symbola"/>
+          <w:i/>
+        </w:rPr>
+        <w:t>De Anima</w:t>
+      </w:r>
+      <w:r>
+        <w:rPr>
+          <w:rFonts w:ascii="Symbola" w:hAnsi="Symbola"/>
+        </w:rPr>
+        <w:t>]</w:t>
+      </w:r>
+      <w:r>
+        <w:rPr>
+          <w:rFonts w:ascii="Symbola" w:hAnsi="Symbola"/>
+          <w:i/>
+        </w:rPr>
+        <w:t xml:space="preserve"> </w:t>
+      </w:r>
+      <w:r>
+        <w:rPr>
+          <w:rFonts w:ascii="Symbola" w:hAnsi="Symbola"/>
+        </w:rPr>
+        <w:t xml:space="preserve">is not, then, whether sensation requires material alteration of some sort. This sort of problem only arises because Burnyeat follows Descartes in erecting a wall of partition between a realm of the real and psychological. If the distinction between </w:t>
+      </w:r>
+      <w:r>
+        <w:rPr>
+          <w:rFonts w:ascii="Symbola" w:hAnsi="Symbola"/>
+          <w:i/>
+        </w:rPr>
+        <w:t xml:space="preserve">esse spirituale </w:t>
+      </w:r>
+      <w:r>
+        <w:rPr>
+          <w:rFonts w:ascii="Symbola" w:hAnsi="Symbola"/>
+        </w:rPr>
+        <w:t xml:space="preserve">and </w:t>
+      </w:r>
+      <w:r>
+        <w:rPr>
+          <w:rFonts w:ascii="Symbola" w:hAnsi="Symbola"/>
+          <w:i/>
+        </w:rPr>
+        <w:t xml:space="preserve">esse reale </w:t>
+      </w:r>
+      <w:r>
+        <w:rPr>
+          <w:rFonts w:ascii="Symbola" w:hAnsi="Symbola"/>
+        </w:rPr>
+        <w:t xml:space="preserve">is not a distinction of domains, then the problem disappears. </w:t>
+      </w:r>
+    </w:p>
+    <w:p>
+      <w:pPr>
+        <w:pStyle w:val="Normal"/>
+        <w:ind w:firstLine="180"/>
+        <w:jc w:val="both"/>
+        <w:rPr/>
+      </w:pPr>
+      <w:r>
+        <w:rPr>
+          <w:rFonts w:ascii="Symbola" w:hAnsi="Symbola"/>
+        </w:rPr>
+        <w:t xml:space="preserve">There is, however, a genuine problem on Aristotle’s own account: it is that of how sensation can be </w:t>
+      </w:r>
+      <w:r>
+        <w:rPr>
+          <w:rFonts w:ascii="Symbola" w:hAnsi="Symbola"/>
+          <w:i/>
+        </w:rPr>
+        <w:t xml:space="preserve">both </w:t>
+      </w:r>
+      <w:r>
+        <w:rPr>
+          <w:rFonts w:ascii="Symbola" w:hAnsi="Symbola"/>
+        </w:rPr>
+        <w:t xml:space="preserve">a kind of passion – thus an alteration of some previously existing substratum leaving that substratum intact – and a kind of generation – thus </w:t>
+      </w:r>
+      <w:r>
+        <w:rPr>
+          <w:rFonts w:ascii="Symbola" w:hAnsi="Symbola"/>
+          <w:i/>
+        </w:rPr>
+        <w:t xml:space="preserve">not </w:t>
+      </w:r>
+      <w:r>
+        <w:rPr>
+          <w:rFonts w:ascii="Symbola" w:hAnsi="Symbola"/>
+        </w:rPr>
+        <w:t>an alteration of this sort.</w:t>
+      </w:r>
+      <w:r>
+        <w:rPr>
+          <w:rStyle w:val="EndnoteAnchor"/>
+          <w:rFonts w:ascii="Symbola" w:hAnsi="Symbola"/>
+        </w:rPr>
+        <w:endnoteReference w:id="43"/>
+      </w:r>
+      <w:r>
+        <w:rPr>
+          <w:rFonts w:ascii="Symbola" w:hAnsi="Symbola"/>
+        </w:rPr>
+        <w:t xml:space="preserve"> It is in this context, I suspect, that the distinction between intentional and real being comes into play. In the successful perceiving of a tree, for instance, the form of the tree is in some sense generated in the perceiver, but not in such a way that the perceiver becomes a tree, as would be the case in ordinary generation. However, since my aim here is not to distinguish sensation and other kinds of change, but to explain the relevant similarities upon which such a later study would have to be predicated, this point is best left for another discussion.</w:t>
+      </w:r>
+    </w:p>
+    <w:p>
+      <w:pPr>
+        <w:pStyle w:val="Normal"/>
+        <w:ind w:left="180" w:hanging="180"/>
+        <w:jc w:val="both"/>
+        <w:rPr>
+          <w:rFonts w:ascii="Symbola" w:hAnsi="Symbola"/>
+        </w:rPr>
+      </w:pPr>
+      <w:r>
+        <w:rPr>
+          <w:rFonts w:ascii="Symbola" w:hAnsi="Symbola"/>
+        </w:rPr>
+        <w:t>It is surprising, then, that Burnyeat never addresses these points in a context broader than that of Aristotle’s psychology, since they surely have wider application than in this sphere alone.</w:t>
+      </w:r>
+    </w:p>
+    <w:p>
+      <w:pPr>
+        <w:pStyle w:val="Normal"/>
+        <w:ind w:firstLine="180"/>
+        <w:jc w:val="both"/>
+        <w:rPr>
+          <w:rFonts w:ascii="Symbola" w:hAnsi="Symbola"/>
+        </w:rPr>
+      </w:pPr>
+      <w:r>
+        <w:rPr>
+          <w:rFonts w:ascii="Symbola" w:hAnsi="Symbola"/>
+        </w:rPr>
+        <w:t xml:space="preserve">The only place that Burnyeat’s worry can genuinely arise, then, is with respect to characteristic functions of things consequent upon having certain </w:t>
+      </w:r>
+      <w:r>
+        <w:rPr>
+          <w:rFonts w:ascii="Symbola" w:hAnsi="Symbola"/>
+          <w:i/>
+        </w:rPr>
+        <w:t>substantial</w:t>
+      </w:r>
+      <w:r>
+        <w:rPr>
+          <w:rFonts w:ascii="Symbola" w:hAnsi="Symbola"/>
+        </w:rPr>
+        <w:t xml:space="preserve"> forms. For instance, Burnyeat cannot complain that there is a kind of matter that is essentially alive – for Aristotle, there are several such kinds: rather, he would have to find it problematic that there is a kind of matter that essentially correlates, for instance, with the function of </w:t>
+      </w:r>
+      <w:r>
+        <w:rPr>
+          <w:rFonts w:ascii="Symbola" w:hAnsi="Symbola"/>
+          <w:i/>
+        </w:rPr>
+        <w:t>being a grizzly bear</w:t>
+      </w:r>
+      <w:r>
+        <w:rPr>
+          <w:rFonts w:ascii="Symbola" w:hAnsi="Symbola"/>
+        </w:rPr>
+        <w:t xml:space="preserve">; or, perhaps, properties like (as Aristotle would have it) </w:t>
+      </w:r>
+      <w:r>
+        <w:rPr>
+          <w:rFonts w:ascii="Symbola" w:hAnsi="Symbola"/>
+          <w:i/>
+        </w:rPr>
+        <w:t>being risible</w:t>
+      </w:r>
+      <w:r>
+        <w:rPr>
+          <w:rFonts w:ascii="Symbola" w:hAnsi="Symbola"/>
+        </w:rPr>
+        <w:t>. This demand, in turn, ultimately goes back to the demand, common to Burnyeat and Descartes alike, that the</w:t>
+      </w:r>
+      <w:r>
+        <w:rPr>
+          <w:rFonts w:ascii="Symbola" w:hAnsi="Symbola"/>
+          <w:i/>
+        </w:rPr>
+        <w:t xml:space="preserve"> real </w:t>
+      </w:r>
+      <w:r>
+        <w:rPr>
+          <w:rFonts w:ascii="Symbola" w:hAnsi="Symbola"/>
+        </w:rPr>
+        <w:t xml:space="preserve">conception of matter also be a </w:t>
+      </w:r>
+      <w:r>
+        <w:rPr>
+          <w:rFonts w:ascii="Symbola" w:hAnsi="Symbola"/>
+          <w:i/>
+        </w:rPr>
+        <w:t xml:space="preserve">univocal </w:t>
+      </w:r>
+      <w:r>
+        <w:rPr>
+          <w:rFonts w:ascii="Symbola" w:hAnsi="Symbola"/>
+        </w:rPr>
+        <w:t>one. All capacities of bodies should, for Burnyeat as for Descartes, be in principle analyzable back to some absolutely basic material base.</w:t>
+      </w:r>
+    </w:p>
+    <w:p>
+      <w:pPr>
+        <w:pStyle w:val="Normal"/>
+        <w:ind w:firstLine="180"/>
+        <w:jc w:val="both"/>
+        <w:rPr/>
+      </w:pPr>
+      <w:r>
+        <w:rPr>
+          <w:rFonts w:ascii="Symbola" w:hAnsi="Symbola"/>
+        </w:rPr>
+        <w:t>Aristotle rejects the notion of matter as a real substratum of all things, not because it fails to occur to him, but on principle. There are two reasons for this: first, because there is not, for Aristotle, one basic kind of real matter out of which all other things are composed, but rather five. It is not enough for things to belong to a natural kind that we are able to consider them in a way that abstracts from their differences: if it were, then, for instance, the different categories of being would be members of a common genus, and Aristotle famously rejects this view.</w:t>
+      </w:r>
+      <w:r>
+        <w:rPr>
+          <w:rStyle w:val="EndnoteAnchor"/>
+          <w:rFonts w:ascii="Symbola" w:hAnsi="Symbola"/>
+        </w:rPr>
+        <w:endnoteReference w:id="44"/>
+      </w:r>
+      <w:r>
+        <w:rPr>
+          <w:rFonts w:ascii="Symbola" w:hAnsi="Symbola"/>
+        </w:rPr>
+        <w:t xml:space="preserve"> Second, Aristotle thinks of the being of a being not in terms of what it is made of, but primarily in terms of what it does.</w:t>
+      </w:r>
+      <w:r>
+        <w:rPr>
+          <w:rStyle w:val="EndnoteAnchor"/>
+          <w:rFonts w:ascii="Symbola" w:hAnsi="Symbola"/>
+        </w:rPr>
+        <w:endnoteReference w:id="45"/>
+      </w:r>
+      <w:r>
+        <w:rPr>
+          <w:rFonts w:ascii="Symbola" w:hAnsi="Symbola"/>
+        </w:rPr>
+        <w:t xml:space="preserve"> Even the elements, for instance, are distinguished by their different tendencies. Thus, where for Descartes and Burnyeat, the theory of matter is subordinated to mechanics, for Aristotle the mechanics of bodies are consequent upon these more primitive differences in matter theory.</w:t>
+      </w:r>
+      <w:r>
+        <w:rPr>
+          <w:rStyle w:val="EndnoteAnchor"/>
+          <w:rFonts w:ascii="Symbola" w:hAnsi="Symbola"/>
+        </w:rPr>
+        <w:endnoteReference w:id="46"/>
+      </w:r>
+    </w:p>
+    <w:p>
+      <w:pPr>
+        <w:pStyle w:val="Normal"/>
+        <w:ind w:firstLine="180"/>
+        <w:jc w:val="both"/>
+        <w:rPr>
+          <w:rFonts w:ascii="Symbola" w:hAnsi="Symbola"/>
+        </w:rPr>
+      </w:pPr>
+      <w:r>
+        <w:rPr>
+          <w:rFonts w:ascii="Symbola" w:hAnsi="Symbola"/>
+        </w:rPr>
+        <w:t xml:space="preserve">Even apart from this, there is a more basic reason for Aristotle’s rejection of such a view. Though Burnyeat assumes Aristotle’s conception of matter leaves us unable to explain emergence, an alternative take might say Burnyeat’s approach explains it </w:t>
+      </w:r>
+      <w:r>
+        <w:rPr>
+          <w:rFonts w:ascii="Symbola" w:hAnsi="Symbola"/>
+          <w:i/>
+        </w:rPr>
+        <w:t>away</w:t>
+      </w:r>
+      <w:r>
+        <w:rPr>
+          <w:rFonts w:ascii="Symbola" w:hAnsi="Symbola"/>
+        </w:rPr>
+        <w:t xml:space="preserve">. For Burnyeat, higher-order qualities and activities must already be there to begin with in such a way that the appearance of these activities just </w:t>
+      </w:r>
+      <w:r>
+        <w:rPr>
+          <w:rFonts w:ascii="Symbola" w:hAnsi="Symbola"/>
+          <w:i/>
+        </w:rPr>
+        <w:t xml:space="preserve">is </w:t>
+      </w:r>
+      <w:r>
+        <w:rPr>
+          <w:rFonts w:ascii="Symbola" w:hAnsi="Symbola"/>
+        </w:rPr>
+        <w:t xml:space="preserve">the rearrangement of fundamental particles: to use a popular example, a tree is just, at bottom, simples arranged tree-wise. </w:t>
+      </w:r>
+    </w:p>
+    <w:p>
+      <w:pPr>
+        <w:pStyle w:val="Normal"/>
+        <w:ind w:firstLine="180"/>
+        <w:jc w:val="both"/>
+        <w:rPr/>
+      </w:pPr>
+      <w:r>
+        <w:rPr>
+          <w:rFonts w:ascii="Symbola" w:hAnsi="Symbola"/>
+        </w:rPr>
+        <w:t>On Burnyeat’s view, the ontology would be better reflected in the language by dropping distinctions among substantives altogether, and instead referring to basic matter as being F-wise, G-wise, etc.</w:t>
+      </w:r>
+      <w:r>
+        <w:rPr>
+          <w:rStyle w:val="EndnoteAnchor"/>
+          <w:rFonts w:ascii="Symbola" w:hAnsi="Symbola"/>
+        </w:rPr>
+        <w:endnoteReference w:id="47"/>
+      </w:r>
+    </w:p>
+    <w:p>
+      <w:pPr>
+        <w:pStyle w:val="Normal"/>
+        <w:ind w:firstLine="180"/>
+        <w:jc w:val="both"/>
+        <w:rPr/>
+      </w:pPr>
+      <w:r>
+        <w:rPr>
+          <w:rFonts w:ascii="Symbola" w:hAnsi="Symbola"/>
+        </w:rPr>
+        <w:t>The significant shift in the Cartesian conception of matter here is not the idea that sensitives are relative, for this is already in Aristotle;</w:t>
+      </w:r>
+      <w:r>
+        <w:rPr>
+          <w:rStyle w:val="EndnoteAnchor"/>
+          <w:rFonts w:ascii="Symbola" w:hAnsi="Symbola"/>
+        </w:rPr>
+        <w:endnoteReference w:id="48"/>
+      </w:r>
+      <w:r>
+        <w:rPr>
+          <w:rFonts w:ascii="Symbola" w:hAnsi="Symbola"/>
+        </w:rPr>
+        <w:t xml:space="preserve"> nor is it the attribution of extended magnitude to body as such, for this too is in Aristotle.</w:t>
+      </w:r>
+      <w:r>
+        <w:rPr>
+          <w:rStyle w:val="EndnoteAnchor"/>
+          <w:rFonts w:ascii="Symbola" w:hAnsi="Symbola"/>
+        </w:rPr>
+        <w:endnoteReference w:id="49"/>
+      </w:r>
+      <w:r>
+        <w:rPr>
+          <w:rFonts w:ascii="Symbola" w:hAnsi="Symbola"/>
+        </w:rPr>
+        <w:t xml:space="preserve"> Rather, it is that the relationality that </w:t>
+      </w:r>
+      <w:r>
+        <w:rPr>
+          <w:rFonts w:ascii="Symbola" w:hAnsi="Symbola"/>
+          <w:i/>
+        </w:rPr>
+        <w:t xml:space="preserve">makes </w:t>
+      </w:r>
+      <w:r>
+        <w:rPr>
+          <w:rFonts w:ascii="Symbola" w:hAnsi="Symbola"/>
+        </w:rPr>
+        <w:t xml:space="preserve">the secondary qualities secondary in Descartes is now contrasted with measurability as the mark of the primary. Thereby, relationality is identified with perspective. “The root idea can be summed up thus: no frame of reference is privileged. A representation of things as they (really) are is not perspectival or </w:t>
+      </w:r>
+      <w:r>
+        <w:rPr>
+          <w:rFonts w:ascii="Symbola" w:hAnsi="Symbola"/>
+          <w:i/>
+        </w:rPr>
+        <w:t>from a viewpoint</w:t>
+      </w:r>
+      <w:r>
+        <w:rPr>
+          <w:rFonts w:ascii="Symbola" w:hAnsi="Symbola"/>
+        </w:rPr>
+        <w:t>.”</w:t>
+      </w:r>
+      <w:r>
+        <w:rPr>
+          <w:rStyle w:val="EndnoteAnchor"/>
+          <w:rFonts w:ascii="Symbola" w:hAnsi="Symbola"/>
+        </w:rPr>
+        <w:endnoteReference w:id="50"/>
+      </w:r>
+      <w:r>
+        <w:rPr>
+          <w:rFonts w:ascii="Symbola" w:hAnsi="Symbola"/>
+        </w:rPr>
+        <w:t xml:space="preserve"> While things appear different colors in different light, or emit different pitches when heard from different locations, entities have masses, locations, velocities, etc. that can be measured absolutely and mathematically. Hence, the primary qualities, the objects of ‘pure understanding’, are also characterized as the “objects of pure mathematics.”</w:t>
+      </w:r>
+      <w:r>
+        <w:rPr>
+          <w:rStyle w:val="EndnoteAnchor"/>
+          <w:rFonts w:ascii="Symbola" w:hAnsi="Symbola"/>
+        </w:rPr>
+        <w:endnoteReference w:id="51"/>
+      </w:r>
+    </w:p>
+    <w:p>
+      <w:pPr>
+        <w:pStyle w:val="Normal"/>
+        <w:ind w:firstLine="180"/>
+        <w:jc w:val="both"/>
+        <w:rPr>
           <w:rStyle w:val="EndnoteCharacters"/>
-          <w:rStyle w:val="EndnoteAnchor"/>
-          <w:rFonts w:ascii="Symbola" w:hAnsi="Symbola"/>
-        </w:rPr>
-        <w:endnoteReference w:id="38"/>
-      </w:r>
-      <w:r>
-        <w:rPr>
-          <w:rFonts w:ascii="Symbola" w:hAnsi="Symbola"/>
-        </w:rPr>
-        <w:t xml:space="preserve"> and aligns himself with Brentano on this point.</w:t>
-      </w:r>
-      <w:r>
-        <w:rPr>
-          <w:rStyle w:val="EndnoteCharacters"/>
-          <w:rStyle w:val="EndnoteAnchor"/>
-          <w:rFonts w:ascii="Symbola" w:hAnsi="Symbola"/>
-        </w:rPr>
-        <w:endnoteReference w:id="39"/>
-      </w:r>
-      <w:r>
-        <w:rPr>
-          <w:rFonts w:ascii="Symbola" w:hAnsi="Symbola"/>
-        </w:rPr>
-        <w:t xml:space="preserve"> But as Caston has recognized,</w:t>
-      </w:r>
-      <w:r>
-        <w:rPr>
-          <w:rStyle w:val="EndnoteCharacters"/>
-          <w:rStyle w:val="EndnoteAnchor"/>
-          <w:rFonts w:ascii="Symbola" w:hAnsi="Symbola"/>
-        </w:rPr>
-        <w:endnoteReference w:id="40"/>
-      </w:r>
-      <w:r>
-        <w:rPr>
-          <w:rFonts w:ascii="Symbola" w:hAnsi="Symbola"/>
-        </w:rPr>
-        <w:t xml:space="preserve"> the passage does not require such a strong interpretation.</w:t>
-      </w:r>
-    </w:p>
-    <w:p>
-      <w:pPr>
-        <w:pStyle w:val="Normal"/>
-        <w:ind w:left="180" w:hanging="180"/>
-        <w:jc w:val="both"/>
-        <w:rPr/>
-      </w:pPr>
-      <w:r>
-        <w:rPr>
-          <w:rFonts w:ascii="Symbola" w:hAnsi="Symbola"/>
-        </w:rPr>
-        <w:t>To return to an example given by Burnyeat, then, to receive “the warmth of a warm thing without its matter” does not mean “becoming warm without really becoming warm”:</w:t>
-      </w:r>
-      <w:r>
-        <w:rPr>
-          <w:rStyle w:val="EndnoteCharacters"/>
-          <w:rStyle w:val="EndnoteAnchor"/>
-          <w:rFonts w:ascii="Symbola" w:hAnsi="Symbola"/>
-        </w:rPr>
-        <w:endnoteReference w:id="41"/>
-      </w:r>
-      <w:r>
-        <w:rPr>
-          <w:rFonts w:ascii="Symbola" w:hAnsi="Symbola"/>
-        </w:rPr>
-        <w:t xml:space="preserve"> It means, </w:t>
-      </w:r>
-      <w:r>
-        <w:rPr>
-          <w:rFonts w:ascii="Symbola" w:hAnsi="Symbola"/>
-          <w:i/>
-        </w:rPr>
-        <w:t xml:space="preserve">pace </w:t>
-      </w:r>
-      <w:r>
-        <w:rPr>
-          <w:rFonts w:ascii="Symbola" w:hAnsi="Symbola"/>
-        </w:rPr>
-        <w:t>Democritus, that being warmed by the sun is not a matter of receiving sun-particles.</w:t>
-      </w:r>
-      <w:r>
-        <w:rPr>
-          <w:rStyle w:val="EndnoteAnchor"/>
-          <w:rFonts w:ascii="Symbola" w:hAnsi="Symbola"/>
-        </w:rPr>
-        <w:endnoteReference w:id="42"/>
-      </w:r>
-    </w:p>
-    <w:p>
-      <w:pPr>
-        <w:pStyle w:val="Normal"/>
-        <w:ind w:firstLine="180"/>
-        <w:jc w:val="both"/>
-        <w:rPr>
-          <w:rFonts w:ascii="Symbola" w:hAnsi="Symbola"/>
-        </w:rPr>
-      </w:pPr>
-      <w:r>
-        <w:rPr>
-          <w:rFonts w:ascii="Symbola" w:hAnsi="Symbola"/>
-        </w:rPr>
-        <w:t xml:space="preserve">The real difficulty with these passages [i.e. from the </w:t>
-      </w:r>
-      <w:r>
-        <w:rPr>
-          <w:rFonts w:ascii="Symbola" w:hAnsi="Symbola"/>
-          <w:i/>
-        </w:rPr>
-        <w:t xml:space="preserve">De Memoria </w:t>
-      </w:r>
-      <w:r>
-        <w:rPr>
-          <w:rFonts w:ascii="Symbola" w:hAnsi="Symbola"/>
-        </w:rPr>
-        <w:t xml:space="preserve">and </w:t>
-      </w:r>
-      <w:r>
-        <w:rPr>
-          <w:rFonts w:ascii="Symbola" w:hAnsi="Symbola"/>
-          <w:i/>
-        </w:rPr>
-        <w:t>De Anima</w:t>
-      </w:r>
-      <w:r>
-        <w:rPr>
-          <w:rFonts w:ascii="Symbola" w:hAnsi="Symbola"/>
-        </w:rPr>
-        <w:t>]</w:t>
-      </w:r>
-      <w:r>
-        <w:rPr>
-          <w:rFonts w:ascii="Symbola" w:hAnsi="Symbola"/>
-          <w:i/>
-        </w:rPr>
-        <w:t xml:space="preserve"> </w:t>
-      </w:r>
-      <w:r>
-        <w:rPr>
-          <w:rFonts w:ascii="Symbola" w:hAnsi="Symbola"/>
-        </w:rPr>
-        <w:t xml:space="preserve">is not, then, whether sensation requires material alteration of some sort. This sort of problem only arises because Burnyeat follows Descartes in erecting a wall of partition between a realm of the real and psychological. If the distinction between </w:t>
-      </w:r>
-      <w:r>
-        <w:rPr>
-          <w:rFonts w:ascii="Symbola" w:hAnsi="Symbola"/>
-          <w:i/>
-        </w:rPr>
-        <w:t xml:space="preserve">esse spirituale </w:t>
-      </w:r>
-      <w:r>
-        <w:rPr>
-          <w:rFonts w:ascii="Symbola" w:hAnsi="Symbola"/>
-        </w:rPr>
-        <w:t xml:space="preserve">and </w:t>
-      </w:r>
-      <w:r>
-        <w:rPr>
-          <w:rFonts w:ascii="Symbola" w:hAnsi="Symbola"/>
-          <w:i/>
-        </w:rPr>
-        <w:t xml:space="preserve">esse reale </w:t>
-      </w:r>
-      <w:r>
-        <w:rPr>
-          <w:rFonts w:ascii="Symbola" w:hAnsi="Symbola"/>
-        </w:rPr>
-        <w:t xml:space="preserve">is not a distinction of domains, then the problem disappears. </w:t>
-      </w:r>
-    </w:p>
-    <w:p>
-      <w:pPr>
-        <w:pStyle w:val="Normal"/>
-        <w:ind w:firstLine="180"/>
-        <w:jc w:val="both"/>
-        <w:rPr/>
-      </w:pPr>
-      <w:r>
-        <w:rPr>
-          <w:rFonts w:ascii="Symbola" w:hAnsi="Symbola"/>
-        </w:rPr>
-        <w:t xml:space="preserve">There is, however, a genuine problem on Aristotle’s own account: it is that of how sensation can be </w:t>
-      </w:r>
-      <w:r>
-        <w:rPr>
-          <w:rFonts w:ascii="Symbola" w:hAnsi="Symbola"/>
-          <w:i/>
-        </w:rPr>
-        <w:t xml:space="preserve">both </w:t>
-      </w:r>
-      <w:r>
-        <w:rPr>
-          <w:rFonts w:ascii="Symbola" w:hAnsi="Symbola"/>
-        </w:rPr>
-        <w:t xml:space="preserve">a kind of passion – thus an alteration of some previously existing substratum leaving that substratum intact – and a kind of generation – thus </w:t>
-      </w:r>
-      <w:r>
-        <w:rPr>
-          <w:rFonts w:ascii="Symbola" w:hAnsi="Symbola"/>
-          <w:i/>
-        </w:rPr>
-        <w:t xml:space="preserve">not </w:t>
-      </w:r>
-      <w:r>
-        <w:rPr>
-          <w:rFonts w:ascii="Symbola" w:hAnsi="Symbola"/>
-        </w:rPr>
-        <w:t>an alteration of this sort.</w:t>
-      </w:r>
-      <w:r>
-        <w:rPr>
-          <w:rStyle w:val="EndnoteCharacters"/>
-          <w:rStyle w:val="EndnoteAnchor"/>
-          <w:rFonts w:ascii="Symbola" w:hAnsi="Symbola"/>
-        </w:rPr>
-        <w:endnoteReference w:id="43"/>
-      </w:r>
-      <w:r>
-        <w:rPr>
-          <w:rFonts w:ascii="Symbola" w:hAnsi="Symbola"/>
-        </w:rPr>
-        <w:t xml:space="preserve"> It is in this context, I suspect, that the distinction between intentional and real being comes into play. In the successful perceiving of a tree, for instance, the form of the tree is in some sense generated in the perceiver, but not in such a way that the perceiver becomes a tree, as would be the case in ordinary generation. However, since my aim here is not to distinguish sensation and other kinds of change, but to explain the relevant similarities upon which such a later study would have to be predicated, this point is best left for another discussion.</w:t>
-      </w:r>
-    </w:p>
-    <w:p>
-      <w:pPr>
-        <w:pStyle w:val="Normal"/>
-        <w:ind w:left="180" w:hanging="180"/>
-        <w:jc w:val="both"/>
-        <w:rPr>
-          <w:rFonts w:ascii="Symbola" w:hAnsi="Symbola"/>
-        </w:rPr>
-      </w:pPr>
-      <w:r>
-        <w:rPr>
-          <w:rFonts w:ascii="Symbola" w:hAnsi="Symbola"/>
-        </w:rPr>
-        <w:t>It is surprising, then, that Burnyeat never addresses these points in a context broader than that of Aristotle’s psychology, since they surely have wider application than in this sphere alone.</w:t>
-      </w:r>
-    </w:p>
-    <w:p>
-      <w:pPr>
-        <w:pStyle w:val="Normal"/>
-        <w:ind w:firstLine="180"/>
-        <w:jc w:val="both"/>
-        <w:rPr>
-          <w:rFonts w:ascii="Symbola" w:hAnsi="Symbola"/>
-        </w:rPr>
-      </w:pPr>
-      <w:r>
-        <w:rPr>
-          <w:rFonts w:ascii="Symbola" w:hAnsi="Symbola"/>
-        </w:rPr>
-        <w:t xml:space="preserve">The only place that Burnyeat’s worry can genuinely arise, then, is with respect to characteristic functions of things consequent upon having certain </w:t>
-      </w:r>
-      <w:r>
-        <w:rPr>
-          <w:rFonts w:ascii="Symbola" w:hAnsi="Symbola"/>
-          <w:i/>
-        </w:rPr>
-        <w:t>substantial</w:t>
-      </w:r>
-      <w:r>
-        <w:rPr>
-          <w:rFonts w:ascii="Symbola" w:hAnsi="Symbola"/>
-        </w:rPr>
-        <w:t xml:space="preserve"> forms. For instance, Burnyeat cannot complain that there is a kind of matter that is essentially alive – for Aristotle, there are several such kinds: rather, he would have to find it problematic that there is a kind of matter that essentially correlates, for instance, with the function of </w:t>
-      </w:r>
-      <w:r>
-        <w:rPr>
-          <w:rFonts w:ascii="Symbola" w:hAnsi="Symbola"/>
-          <w:i/>
-        </w:rPr>
-        <w:t>being a grizzly bear</w:t>
-      </w:r>
-      <w:r>
-        <w:rPr>
-          <w:rFonts w:ascii="Symbola" w:hAnsi="Symbola"/>
-        </w:rPr>
-        <w:t xml:space="preserve">; or, perhaps, properties like (as Aristotle would have it) </w:t>
-      </w:r>
-      <w:r>
-        <w:rPr>
-          <w:rFonts w:ascii="Symbola" w:hAnsi="Symbola"/>
-          <w:i/>
-        </w:rPr>
-        <w:t>being risible</w:t>
-      </w:r>
-      <w:r>
-        <w:rPr>
-          <w:rFonts w:ascii="Symbola" w:hAnsi="Symbola"/>
-        </w:rPr>
-        <w:t>. This demand, in turn, ultimately goes back to the demand, common to Burnyeat and Descartes alike, that the</w:t>
-      </w:r>
-      <w:r>
-        <w:rPr>
-          <w:rFonts w:ascii="Symbola" w:hAnsi="Symbola"/>
-          <w:i/>
-        </w:rPr>
-        <w:t xml:space="preserve"> real </w:t>
-      </w:r>
-      <w:r>
-        <w:rPr>
-          <w:rFonts w:ascii="Symbola" w:hAnsi="Symbola"/>
-        </w:rPr>
-        <w:t xml:space="preserve">conception of matter also be a </w:t>
-      </w:r>
-      <w:r>
-        <w:rPr>
-          <w:rFonts w:ascii="Symbola" w:hAnsi="Symbola"/>
-          <w:i/>
-        </w:rPr>
-        <w:t xml:space="preserve">univocal </w:t>
-      </w:r>
-      <w:r>
-        <w:rPr>
-          <w:rFonts w:ascii="Symbola" w:hAnsi="Symbola"/>
-        </w:rPr>
-        <w:t>one. All capacities of bodies should, for Burnyeat as for Descartes, be in principle analyzable back to some absolutely basic material base.</w:t>
-      </w:r>
-    </w:p>
-    <w:p>
-      <w:pPr>
-        <w:pStyle w:val="Normal"/>
-        <w:ind w:firstLine="180"/>
-        <w:jc w:val="both"/>
-        <w:rPr/>
-      </w:pPr>
-      <w:r>
-        <w:rPr>
-          <w:rFonts w:ascii="Symbola" w:hAnsi="Symbola"/>
-        </w:rPr>
-        <w:t>Aristotle rejects the notion of matter as a real substratum of all things, not because it fails to occur to him, but on principle. There are two reasons for this: first, because there is not, for Aristotle, one basic kind of real matter out of which all other things are composed, but rather five. It is not enough for things to belong to a natural kind that we are able to consider them in a way that abstracts from their differences: if it were, then, for instance, the different categories of being would be members of a common genus, and Aristotle famously rejects this view.</w:t>
-      </w:r>
-      <w:r>
-        <w:rPr>
-          <w:rStyle w:val="EndnoteCharacters"/>
-          <w:rStyle w:val="EndnoteAnchor"/>
-          <w:rFonts w:ascii="Symbola" w:hAnsi="Symbola"/>
-        </w:rPr>
-        <w:endnoteReference w:id="44"/>
-      </w:r>
-      <w:r>
-        <w:rPr>
-          <w:rFonts w:ascii="Symbola" w:hAnsi="Symbola"/>
-        </w:rPr>
-        <w:t xml:space="preserve"> Second, Aristotle thinks of the being of a being not in terms of what it is made of, but primarily in terms of what it does.</w:t>
-      </w:r>
-      <w:r>
-        <w:rPr>
-          <w:rStyle w:val="EndnoteCharacters"/>
-          <w:rStyle w:val="EndnoteAnchor"/>
-          <w:rFonts w:ascii="Symbola" w:hAnsi="Symbola"/>
-        </w:rPr>
-        <w:endnoteReference w:id="45"/>
-      </w:r>
-      <w:r>
-        <w:rPr>
-          <w:rFonts w:ascii="Symbola" w:hAnsi="Symbola"/>
-        </w:rPr>
-        <w:t xml:space="preserve"> Even the elements, for instance, are distinguished by their different tendencies. Thus, where for Descartes and Burnyeat, the theory of matter is subordinated to mechanics, for Aristotle the mechanics of bodies are consequent upon these more primitive differences in matter theory.</w:t>
-      </w:r>
-      <w:r>
-        <w:rPr>
-          <w:rStyle w:val="EndnoteAnchor"/>
-          <w:rFonts w:ascii="Symbola" w:hAnsi="Symbola"/>
-        </w:rPr>
-        <w:endnoteReference w:id="46"/>
-      </w:r>
-    </w:p>
-    <w:p>
-      <w:pPr>
-        <w:pStyle w:val="Normal"/>
-        <w:ind w:firstLine="180"/>
-        <w:jc w:val="both"/>
-        <w:rPr>
-          <w:rFonts w:ascii="Symbola" w:hAnsi="Symbola"/>
-        </w:rPr>
-      </w:pPr>
-      <w:r>
-        <w:rPr>
-          <w:rFonts w:ascii="Symbola" w:hAnsi="Symbola"/>
-        </w:rPr>
-        <w:t xml:space="preserve">Even apart from this, there is a more basic reason for Aristotle’s rejection of such a view. Though Burnyeat assumes Aristotle’s conception of matter leaves us unable to explain emergence, an alternative take might say Burnyeat’s approach explains it </w:t>
-      </w:r>
-      <w:r>
-        <w:rPr>
-          <w:rFonts w:ascii="Symbola" w:hAnsi="Symbola"/>
-          <w:i/>
-        </w:rPr>
-        <w:t>away</w:t>
-      </w:r>
-      <w:r>
-        <w:rPr>
-          <w:rFonts w:ascii="Symbola" w:hAnsi="Symbola"/>
-        </w:rPr>
-        <w:t xml:space="preserve">. For Burnyeat, higher-order qualities and activities must already be there to begin with in such a way that the appearance of these activities just </w:t>
-      </w:r>
-      <w:r>
-        <w:rPr>
-          <w:rFonts w:ascii="Symbola" w:hAnsi="Symbola"/>
-          <w:i/>
-        </w:rPr>
-        <w:t xml:space="preserve">is </w:t>
-      </w:r>
-      <w:r>
-        <w:rPr>
-          <w:rFonts w:ascii="Symbola" w:hAnsi="Symbola"/>
-        </w:rPr>
-        <w:t xml:space="preserve">the rearrangement of fundamental particles: to use a popular example, a tree is just, at bottom, simples arranged tree-wise. </w:t>
-      </w:r>
-    </w:p>
-    <w:p>
-      <w:pPr>
-        <w:pStyle w:val="Normal"/>
-        <w:ind w:firstLine="180"/>
-        <w:jc w:val="both"/>
-        <w:rPr/>
-      </w:pPr>
-      <w:r>
-        <w:rPr>
-          <w:rFonts w:ascii="Symbola" w:hAnsi="Symbola"/>
-        </w:rPr>
-        <w:t>On Burnyeat’s view, the ontology would be better reflected in the language by dropping distinctions among substantives altogether, and instead referring to basic matter as being F-wise, G-wise, etc.</w:t>
-      </w:r>
-      <w:r>
-        <w:rPr>
-          <w:rStyle w:val="EndnoteAnchor"/>
-          <w:rFonts w:ascii="Symbola" w:hAnsi="Symbola"/>
-        </w:rPr>
-        <w:endnoteReference w:id="47"/>
-      </w:r>
-    </w:p>
-    <w:p>
-      <w:pPr>
-        <w:pStyle w:val="Normal"/>
-        <w:ind w:firstLine="180"/>
-        <w:jc w:val="both"/>
-        <w:rPr/>
-      </w:pPr>
-      <w:r>
-        <w:rPr>
-          <w:rFonts w:ascii="Symbola" w:hAnsi="Symbola"/>
-        </w:rPr>
-        <w:t>The significant shift in the Cartesian conception of matter here is not the idea that sensitives are relative, for this is already in Aristotle;</w:t>
-      </w:r>
-      <w:r>
-        <w:rPr>
-          <w:rStyle w:val="EndnoteCharacters"/>
-          <w:rStyle w:val="EndnoteAnchor"/>
-          <w:rFonts w:ascii="Symbola" w:hAnsi="Symbola"/>
-        </w:rPr>
-        <w:endnoteReference w:id="48"/>
-      </w:r>
-      <w:r>
-        <w:rPr>
-          <w:rFonts w:ascii="Symbola" w:hAnsi="Symbola"/>
-        </w:rPr>
-        <w:t xml:space="preserve"> nor is it the attribution of extended magnitude to body as such, for this too is in Aristotle.</w:t>
-      </w:r>
-      <w:r>
-        <w:rPr>
-          <w:rStyle w:val="EndnoteCharacters"/>
-          <w:rStyle w:val="EndnoteAnchor"/>
-          <w:rFonts w:ascii="Symbola" w:hAnsi="Symbola"/>
-        </w:rPr>
-        <w:endnoteReference w:id="49"/>
-      </w:r>
-      <w:r>
-        <w:rPr>
-          <w:rFonts w:ascii="Symbola" w:hAnsi="Symbola"/>
-        </w:rPr>
-        <w:t xml:space="preserve"> Rather, it is that the relationality that </w:t>
-      </w:r>
-      <w:r>
-        <w:rPr>
-          <w:rFonts w:ascii="Symbola" w:hAnsi="Symbola"/>
-          <w:i/>
-        </w:rPr>
-        <w:t xml:space="preserve">makes </w:t>
-      </w:r>
-      <w:r>
-        <w:rPr>
-          <w:rFonts w:ascii="Symbola" w:hAnsi="Symbola"/>
-        </w:rPr>
-        <w:t xml:space="preserve">the secondary qualities secondary in Descartes is now contrasted with measurability as the mark of the primary. Thereby, relationality is identified with perspective. “The root idea can be summed up thus: no frame of reference is privileged. A representation of things as they (really) are is not perspectival or </w:t>
-      </w:r>
-      <w:r>
-        <w:rPr>
-          <w:rFonts w:ascii="Symbola" w:hAnsi="Symbola"/>
-          <w:i/>
-        </w:rPr>
-        <w:t>from a viewpoint</w:t>
-      </w:r>
-      <w:r>
-        <w:rPr>
-          <w:rFonts w:ascii="Symbola" w:hAnsi="Symbola"/>
-        </w:rPr>
-        <w:t>.”</w:t>
-      </w:r>
-      <w:r>
-        <w:rPr>
-          <w:rStyle w:val="EndnoteCharacters"/>
-          <w:rStyle w:val="EndnoteAnchor"/>
-          <w:rFonts w:ascii="Symbola" w:hAnsi="Symbola"/>
-        </w:rPr>
-        <w:endnoteReference w:id="50"/>
-      </w:r>
-      <w:r>
-        <w:rPr>
-          <w:rFonts w:ascii="Symbola" w:hAnsi="Symbola"/>
-        </w:rPr>
-        <w:t xml:space="preserve"> While things appear different colors in different light, or emit different pitches when heard from different locations, entities have masses, locations, velocities, etc. that can be measured absolutely and mathematically. Hence, the primary qualities, the objects of ‘pure understanding’, are also characterized as the “objects of pure mathematics.”</w:t>
-      </w:r>
-      <w:r>
-        <w:rPr>
-          <w:rStyle w:val="EndnoteAnchor"/>
-          <w:rFonts w:ascii="Symbola" w:hAnsi="Symbola"/>
-        </w:rPr>
-        <w:endnoteReference w:id="51"/>
-      </w:r>
-    </w:p>
-    <w:p>
-      <w:pPr>
-        <w:pStyle w:val="Normal"/>
-        <w:ind w:firstLine="180"/>
-        <w:jc w:val="both"/>
-        <w:rPr>
-          <w:rStyle w:val="EndnoteCharacters"/>
-          <w:rFonts w:ascii="Symbola" w:hAnsi="Symbola"/>
-        </w:rPr>
-      </w:pPr>
-      <w:r>
-        <w:rPr/>
+          <w:rFonts w:ascii="Symbola" w:hAnsi="Symbola"/>
+        </w:rPr>
+      </w:pPr>
+      <w:r>
+        <w:rPr>
+          <w:rFonts w:ascii="Symbola" w:hAnsi="Symbola"/>
+        </w:rPr>
       </w:r>
     </w:p>
     <w:p>
@@ -7502,7 +6715,6 @@
       </w:r>
       <w:r>
         <w:rPr>
-          <w:rStyle w:val="EndnoteCharacters"/>
           <w:rStyle w:val="EndnoteAnchor"/>
           <w:rFonts w:ascii="Symbola" w:hAnsi="Symbola"/>
         </w:rPr>
@@ -7581,7 +6793,6 @@
       </w:r>
       <w:r>
         <w:rPr>
-          <w:rStyle w:val="EndnoteCharacters"/>
           <w:rStyle w:val="EndnoteAnchor"/>
           <w:rFonts w:ascii="Symbola" w:hAnsi="Symbola"/>
         </w:rPr>
@@ -7738,7 +6949,6 @@
       </w:r>
       <w:r>
         <w:rPr>
-          <w:rStyle w:val="EndnoteCharacters"/>
           <w:rStyle w:val="EndnoteAnchor"/>
           <w:rFonts w:ascii="Symbola" w:hAnsi="Symbola"/>
         </w:rPr>
@@ -7788,7 +6998,6 @@
       </w:r>
       <w:r>
         <w:rPr>
-          <w:rStyle w:val="EndnoteCharacters"/>
           <w:rStyle w:val="EndnoteAnchor"/>
           <w:rFonts w:ascii="Symbola" w:hAnsi="Symbola"/>
         </w:rPr>
@@ -7802,7 +7011,6 @@
       </w:r>
       <w:r>
         <w:rPr>
-          <w:rStyle w:val="EndnoteCharacters"/>
           <w:rStyle w:val="EndnoteAnchor"/>
           <w:rFonts w:ascii="Symbola" w:hAnsi="Symbola"/>
         </w:rPr>
@@ -8014,7 +7222,6 @@
       </w:r>
       <w:r>
         <w:rPr>
-          <w:rStyle w:val="EndnoteCharacters"/>
           <w:rStyle w:val="EndnoteAnchor"/>
           <w:rFonts w:ascii="Symbola" w:hAnsi="Symbola"/>
         </w:rPr>
@@ -8063,7 +7270,6 @@
       </w:r>
       <w:r>
         <w:rPr>
-          <w:rStyle w:val="EndnoteCharacters"/>
           <w:rStyle w:val="EndnoteAnchor"/>
           <w:rFonts w:ascii="Symbola" w:hAnsi="Symbola"/>
         </w:rPr>
@@ -8089,7 +7295,7 @@
       </w:endnotePr>
       <w:type w:val="nextPage"/>
       <w:pgSz w:w="12240" w:h="15840"/>
-      <w:pgMar w:left="2880" w:right="2880" w:header="0" w:top="1440" w:footer="0" w:bottom="1440" w:gutter="0"/>
+      <w:pgMar w:left="2880" w:right="2880" w:gutter="0" w:header="0" w:top="1440" w:footer="0" w:bottom="1440"/>
       <w:pgNumType w:fmt="decimal"/>
       <w:formProt w:val="false"/>
       <w:textDirection w:val="lrTb"/>
@@ -8100,7 +7306,7 @@
 </file>
 
 <file path=word/endnotes.xml><?xml version="1.0" encoding="utf-8"?>
-<w:endnotes xmlns:o="urn:schemas-microsoft-com:office:office" xmlns:r="http://schemas.openxmlformats.org/officeDocument/2006/relationships" xmlns:v="urn:schemas-microsoft-com:vml" xmlns:w="http://schemas.openxmlformats.org/wordprocessingml/2006/main" xmlns:w10="urn:schemas-microsoft-com:office:word" xmlns:wp="http://schemas.openxmlformats.org/drawingml/2006/wordprocessingDrawing" xmlns:wps="http://schemas.microsoft.com/office/word/2010/wordprocessingShape" xmlns:wpg="http://schemas.microsoft.com/office/word/2010/wordprocessingGroup" xmlns:mc="http://schemas.openxmlformats.org/markup-compatibility/2006" xmlns:wp14="http://schemas.microsoft.com/office/word/2010/wordprocessingDrawing" xmlns:w14="http://schemas.microsoft.com/office/word/2010/wordml" mc:Ignorable="w14 wp14">
+<w:endnotes xmlns:o="urn:schemas-microsoft-com:office:office" xmlns:r="http://schemas.openxmlformats.org/officeDocument/2006/relationships" xmlns:v="urn:schemas-microsoft-com:vml" xmlns:w="http://schemas.openxmlformats.org/wordprocessingml/2006/main" xmlns:w10="urn:schemas-microsoft-com:office:word" xmlns:wp="http://schemas.openxmlformats.org/drawingml/2006/wordprocessingDrawing" xmlns:wps="http://schemas.microsoft.com/office/word/2010/wordprocessingShape" xmlns:wpg="http://schemas.microsoft.com/office/word/2010/wordprocessingGroup" xmlns:mc="http://schemas.openxmlformats.org/markup-compatibility/2006" xmlns:wp14="http://schemas.microsoft.com/office/word/2010/wordprocessingDrawing" xmlns:w14="http://schemas.microsoft.com/office/word/2010/wordml" xmlns:w15="http://schemas.microsoft.com/office/word/2012/wordml" mc:Ignorable="w14 wp14 w15">
   <w:endnote w:id="0" w:type="separator">
     <w:p>
       <w:r>
@@ -10968,7 +10174,7 @@
 </file>
 
 <file path=word/numbering.xml><?xml version="1.0" encoding="utf-8"?>
-<w:numbering xmlns:w="http://schemas.openxmlformats.org/wordprocessingml/2006/main" xmlns:o="urn:schemas-microsoft-com:office:office" xmlns:r="http://schemas.openxmlformats.org/officeDocument/2006/relationships" xmlns:v="urn:schemas-microsoft-com:vml">
+<w:numbering xmlns:w="http://schemas.openxmlformats.org/wordprocessingml/2006/main" xmlns:o="urn:schemas-microsoft-com:office:office" xmlns:r="http://schemas.openxmlformats.org/officeDocument/2006/relationships" xmlns:v="urn:schemas-microsoft-com:vml" xmlns:mc="http://schemas.openxmlformats.org/markup-compatibility/2006" xmlns:w14="http://schemas.microsoft.com/office/word/2010/wordml" mc:Ignorable="w14">
   <w:abstractNum w:abstractNumId="1">
     <w:lvl w:ilvl="0">
       <w:start w:val="1"/>
@@ -10976,8 +10182,12 @@
       <w:lvlText w:val="(%1)"/>
       <w:lvlJc w:val="left"/>
       <w:pPr>
+        <w:tabs>
+          <w:tab w:val="num" w:pos="0"/>
+        </w:tabs>
         <w:ind w:left="720" w:hanging="360"/>
       </w:pPr>
+      <w:rPr/>
     </w:lvl>
     <w:lvl w:ilvl="1">
       <w:start w:val="1"/>
@@ -10985,8 +10195,12 @@
       <w:lvlText w:val="%2."/>
       <w:lvlJc w:val="left"/>
       <w:pPr>
+        <w:tabs>
+          <w:tab w:val="num" w:pos="0"/>
+        </w:tabs>
         <w:ind w:left="1440" w:hanging="360"/>
       </w:pPr>
+      <w:rPr/>
     </w:lvl>
     <w:lvl w:ilvl="2">
       <w:start w:val="1"/>
@@ -10994,8 +10208,12 @@
       <w:lvlText w:val="%3."/>
       <w:lvlJc w:val="right"/>
       <w:pPr>
+        <w:tabs>
+          <w:tab w:val="num" w:pos="0"/>
+        </w:tabs>
         <w:ind w:left="2160" w:hanging="180"/>
       </w:pPr>
+      <w:rPr/>
     </w:lvl>
     <w:lvl w:ilvl="3">
       <w:start w:val="1"/>
@@ -11003,8 +10221,12 @@
       <w:lvlText w:val="%4."/>
       <w:lvlJc w:val="left"/>
       <w:pPr>
+        <w:tabs>
+          <w:tab w:val="num" w:pos="0"/>
+        </w:tabs>
         <w:ind w:left="2880" w:hanging="360"/>
       </w:pPr>
+      <w:rPr/>
     </w:lvl>
     <w:lvl w:ilvl="4">
       <w:start w:val="1"/>
@@ -11012,8 +10234,12 @@
       <w:lvlText w:val="%5."/>
       <w:lvlJc w:val="left"/>
       <w:pPr>
+        <w:tabs>
+          <w:tab w:val="num" w:pos="0"/>
+        </w:tabs>
         <w:ind w:left="3600" w:hanging="360"/>
       </w:pPr>
+      <w:rPr/>
     </w:lvl>
     <w:lvl w:ilvl="5">
       <w:start w:val="1"/>
@@ -11021,8 +10247,12 @@
       <w:lvlText w:val="%6."/>
       <w:lvlJc w:val="right"/>
       <w:pPr>
+        <w:tabs>
+          <w:tab w:val="num" w:pos="0"/>
+        </w:tabs>
         <w:ind w:left="4320" w:hanging="180"/>
       </w:pPr>
+      <w:rPr/>
     </w:lvl>
     <w:lvl w:ilvl="6">
       <w:start w:val="1"/>
@@ -11030,8 +10260,12 @@
       <w:lvlText w:val="%7."/>
       <w:lvlJc w:val="left"/>
       <w:pPr>
+        <w:tabs>
+          <w:tab w:val="num" w:pos="0"/>
+        </w:tabs>
         <w:ind w:left="5040" w:hanging="360"/>
       </w:pPr>
+      <w:rPr/>
     </w:lvl>
     <w:lvl w:ilvl="7">
       <w:start w:val="1"/>
@@ -11039,8 +10273,12 @@
       <w:lvlText w:val="%8."/>
       <w:lvlJc w:val="left"/>
       <w:pPr>
+        <w:tabs>
+          <w:tab w:val="num" w:pos="0"/>
+        </w:tabs>
         <w:ind w:left="5760" w:hanging="360"/>
       </w:pPr>
+      <w:rPr/>
     </w:lvl>
     <w:lvl w:ilvl="8">
       <w:start w:val="1"/>
@@ -11048,8 +10286,12 @@
       <w:lvlText w:val="%9."/>
       <w:lvlJc w:val="right"/>
       <w:pPr>
+        <w:tabs>
+          <w:tab w:val="num" w:pos="0"/>
+        </w:tabs>
         <w:ind w:left="6480" w:hanging="180"/>
       </w:pPr>
+      <w:rPr/>
     </w:lvl>
   </w:abstractNum>
   <w:abstractNum w:abstractNumId="2">
@@ -11059,8 +10301,12 @@
       <w:lvlText w:val="(%1)"/>
       <w:lvlJc w:val="left"/>
       <w:pPr>
+        <w:tabs>
+          <w:tab w:val="num" w:pos="0"/>
+        </w:tabs>
         <w:ind w:left="720" w:hanging="360"/>
       </w:pPr>
+      <w:rPr/>
     </w:lvl>
     <w:lvl w:ilvl="1">
       <w:start w:val="1"/>
@@ -11068,8 +10314,12 @@
       <w:lvlText w:val="%2."/>
       <w:lvlJc w:val="left"/>
       <w:pPr>
+        <w:tabs>
+          <w:tab w:val="num" w:pos="0"/>
+        </w:tabs>
         <w:ind w:left="1440" w:hanging="360"/>
       </w:pPr>
+      <w:rPr/>
     </w:lvl>
     <w:lvl w:ilvl="2">
       <w:start w:val="1"/>
@@ -11077,8 +10327,12 @@
       <w:lvlText w:val="%3."/>
       <w:lvlJc w:val="right"/>
       <w:pPr>
+        <w:tabs>
+          <w:tab w:val="num" w:pos="0"/>
+        </w:tabs>
         <w:ind w:left="2160" w:hanging="180"/>
       </w:pPr>
+      <w:rPr/>
     </w:lvl>
     <w:lvl w:ilvl="3">
       <w:start w:val="1"/>
@@ -11086,8 +10340,12 @@
       <w:lvlText w:val="%4."/>
       <w:lvlJc w:val="left"/>
       <w:pPr>
+        <w:tabs>
+          <w:tab w:val="num" w:pos="0"/>
+        </w:tabs>
         <w:ind w:left="2880" w:hanging="360"/>
       </w:pPr>
+      <w:rPr/>
     </w:lvl>
     <w:lvl w:ilvl="4">
       <w:start w:val="1"/>
@@ -11095,8 +10353,12 @@
       <w:lvlText w:val="%5."/>
       <w:lvlJc w:val="left"/>
       <w:pPr>
+        <w:tabs>
+          <w:tab w:val="num" w:pos="0"/>
+        </w:tabs>
         <w:ind w:left="3600" w:hanging="360"/>
       </w:pPr>
+      <w:rPr/>
     </w:lvl>
     <w:lvl w:ilvl="5">
       <w:start w:val="1"/>
@@ -11104,8 +10366,12 @@
       <w:lvlText w:val="%6."/>
       <w:lvlJc w:val="right"/>
       <w:pPr>
+        <w:tabs>
+          <w:tab w:val="num" w:pos="0"/>
+        </w:tabs>
         <w:ind w:left="4320" w:hanging="180"/>
       </w:pPr>
+      <w:rPr/>
     </w:lvl>
     <w:lvl w:ilvl="6">
       <w:start w:val="1"/>
@@ -11113,8 +10379,12 @@
       <w:lvlText w:val="%7."/>
       <w:lvlJc w:val="left"/>
       <w:pPr>
+        <w:tabs>
+          <w:tab w:val="num" w:pos="0"/>
+        </w:tabs>
         <w:ind w:left="5040" w:hanging="360"/>
       </w:pPr>
+      <w:rPr/>
     </w:lvl>
     <w:lvl w:ilvl="7">
       <w:start w:val="1"/>
@@ -11122,8 +10392,12 @@
       <w:lvlText w:val="%8."/>
       <w:lvlJc w:val="left"/>
       <w:pPr>
+        <w:tabs>
+          <w:tab w:val="num" w:pos="0"/>
+        </w:tabs>
         <w:ind w:left="5760" w:hanging="360"/>
       </w:pPr>
+      <w:rPr/>
     </w:lvl>
     <w:lvl w:ilvl="8">
       <w:start w:val="1"/>
@@ -11131,8 +10405,12 @@
       <w:lvlText w:val="%9."/>
       <w:lvlJc w:val="right"/>
       <w:pPr>
+        <w:tabs>
+          <w:tab w:val="num" w:pos="0"/>
+        </w:tabs>
         <w:ind w:left="6480" w:hanging="180"/>
       </w:pPr>
+      <w:rPr/>
     </w:lvl>
   </w:abstractNum>
   <w:abstractNum w:abstractNumId="3">
@@ -11142,8 +10420,12 @@
       <w:lvlText w:val="%1."/>
       <w:lvlJc w:val="left"/>
       <w:pPr>
+        <w:tabs>
+          <w:tab w:val="num" w:pos="0"/>
+        </w:tabs>
         <w:ind w:left="720" w:hanging="360"/>
       </w:pPr>
+      <w:rPr/>
     </w:lvl>
     <w:lvl w:ilvl="1">
       <w:start w:val="1"/>
@@ -11151,8 +10433,12 @@
       <w:lvlText w:val="%2."/>
       <w:lvlJc w:val="left"/>
       <w:pPr>
+        <w:tabs>
+          <w:tab w:val="num" w:pos="0"/>
+        </w:tabs>
         <w:ind w:left="1440" w:hanging="360"/>
       </w:pPr>
+      <w:rPr/>
     </w:lvl>
     <w:lvl w:ilvl="2">
       <w:start w:val="1"/>
@@ -11160,8 +10446,12 @@
       <w:lvlText w:val="%3."/>
       <w:lvlJc w:val="right"/>
       <w:pPr>
+        <w:tabs>
+          <w:tab w:val="num" w:pos="0"/>
+        </w:tabs>
         <w:ind w:left="2160" w:hanging="180"/>
       </w:pPr>
+      <w:rPr/>
     </w:lvl>
     <w:lvl w:ilvl="3">
       <w:start w:val="1"/>
@@ -11169,8 +10459,12 @@
       <w:lvlText w:val="%4."/>
       <w:lvlJc w:val="left"/>
       <w:pPr>
+        <w:tabs>
+          <w:tab w:val="num" w:pos="0"/>
+        </w:tabs>
         <w:ind w:left="2880" w:hanging="360"/>
       </w:pPr>
+      <w:rPr/>
     </w:lvl>
     <w:lvl w:ilvl="4">
       <w:start w:val="1"/>
@@ -11178,8 +10472,12 @@
       <w:lvlText w:val="%5."/>
       <w:lvlJc w:val="left"/>
       <w:pPr>
+        <w:tabs>
+          <w:tab w:val="num" w:pos="0"/>
+        </w:tabs>
         <w:ind w:left="3600" w:hanging="360"/>
       </w:pPr>
+      <w:rPr/>
     </w:lvl>
     <w:lvl w:ilvl="5">
       <w:start w:val="1"/>
@@ -11187,8 +10485,12 @@
       <w:lvlText w:val="%6."/>
       <w:lvlJc w:val="right"/>
       <w:pPr>
+        <w:tabs>
+          <w:tab w:val="num" w:pos="0"/>
+        </w:tabs>
         <w:ind w:left="4320" w:hanging="180"/>
       </w:pPr>
+      <w:rPr/>
     </w:lvl>
     <w:lvl w:ilvl="6">
       <w:start w:val="1"/>
@@ -11196,8 +10498,12 @@
       <w:lvlText w:val="%7."/>
       <w:lvlJc w:val="left"/>
       <w:pPr>
+        <w:tabs>
+          <w:tab w:val="num" w:pos="0"/>
+        </w:tabs>
         <w:ind w:left="5040" w:hanging="360"/>
       </w:pPr>
+      <w:rPr/>
     </w:lvl>
     <w:lvl w:ilvl="7">
       <w:start w:val="1"/>
@@ -11205,8 +10511,12 @@
       <w:lvlText w:val="%8."/>
       <w:lvlJc w:val="left"/>
       <w:pPr>
+        <w:tabs>
+          <w:tab w:val="num" w:pos="0"/>
+        </w:tabs>
         <w:ind w:left="5760" w:hanging="360"/>
       </w:pPr>
+      <w:rPr/>
     </w:lvl>
     <w:lvl w:ilvl="8">
       <w:start w:val="1"/>
@@ -11214,8 +10524,12 @@
       <w:lvlText w:val="%9."/>
       <w:lvlJc w:val="right"/>
       <w:pPr>
+        <w:tabs>
+          <w:tab w:val="num" w:pos="0"/>
+        </w:tabs>
         <w:ind w:left="6480" w:hanging="180"/>
       </w:pPr>
+      <w:rPr/>
     </w:lvl>
   </w:abstractNum>
   <w:abstractNum w:abstractNumId="4">
@@ -11225,8 +10539,12 @@
       <w:lvlText w:val="%1."/>
       <w:lvlJc w:val="left"/>
       <w:pPr>
+        <w:tabs>
+          <w:tab w:val="num" w:pos="0"/>
+        </w:tabs>
         <w:ind w:left="720" w:hanging="360"/>
       </w:pPr>
+      <w:rPr/>
     </w:lvl>
     <w:lvl w:ilvl="1">
       <w:start w:val="1"/>
@@ -11234,8 +10552,12 @@
       <w:lvlText w:val="%2."/>
       <w:lvlJc w:val="left"/>
       <w:pPr>
+        <w:tabs>
+          <w:tab w:val="num" w:pos="0"/>
+        </w:tabs>
         <w:ind w:left="1440" w:hanging="360"/>
       </w:pPr>
+      <w:rPr/>
     </w:lvl>
     <w:lvl w:ilvl="2">
       <w:start w:val="1"/>
@@ -11243,8 +10565,12 @@
       <w:lvlText w:val="%3."/>
       <w:lvlJc w:val="right"/>
       <w:pPr>
+        <w:tabs>
+          <w:tab w:val="num" w:pos="0"/>
+        </w:tabs>
         <w:ind w:left="2160" w:hanging="180"/>
       </w:pPr>
+      <w:rPr/>
     </w:lvl>
     <w:lvl w:ilvl="3">
       <w:start w:val="1"/>
@@ -11252,8 +10578,12 @@
       <w:lvlText w:val="%4."/>
       <w:lvlJc w:val="left"/>
       <w:pPr>
+        <w:tabs>
+          <w:tab w:val="num" w:pos="0"/>
+        </w:tabs>
         <w:ind w:left="2880" w:hanging="360"/>
       </w:pPr>
+      <w:rPr/>
     </w:lvl>
     <w:lvl w:ilvl="4">
       <w:start w:val="1"/>
@@ -11261,8 +10591,12 @@
       <w:lvlText w:val="%5."/>
       <w:lvlJc w:val="left"/>
       <w:pPr>
+        <w:tabs>
+          <w:tab w:val="num" w:pos="0"/>
+        </w:tabs>
         <w:ind w:left="3600" w:hanging="360"/>
       </w:pPr>
+      <w:rPr/>
     </w:lvl>
     <w:lvl w:ilvl="5">
       <w:start w:val="1"/>
@@ -11270,8 +10604,12 @@
       <w:lvlText w:val="%6."/>
       <w:lvlJc w:val="right"/>
       <w:pPr>
+        <w:tabs>
+          <w:tab w:val="num" w:pos="0"/>
+        </w:tabs>
         <w:ind w:left="4320" w:hanging="180"/>
       </w:pPr>
+      <w:rPr/>
     </w:lvl>
     <w:lvl w:ilvl="6">
       <w:start w:val="1"/>
@@ -11279,8 +10617,12 @@
       <w:lvlText w:val="%7."/>
       <w:lvlJc w:val="left"/>
       <w:pPr>
+        <w:tabs>
+          <w:tab w:val="num" w:pos="0"/>
+        </w:tabs>
         <w:ind w:left="5040" w:hanging="360"/>
       </w:pPr>
+      <w:rPr/>
     </w:lvl>
     <w:lvl w:ilvl="7">
       <w:start w:val="1"/>
@@ -11288,8 +10630,12 @@
       <w:lvlText w:val="%8."/>
       <w:lvlJc w:val="left"/>
       <w:pPr>
+        <w:tabs>
+          <w:tab w:val="num" w:pos="0"/>
+        </w:tabs>
         <w:ind w:left="5760" w:hanging="360"/>
       </w:pPr>
+      <w:rPr/>
     </w:lvl>
     <w:lvl w:ilvl="8">
       <w:start w:val="1"/>
@@ -11297,8 +10643,12 @@
       <w:lvlText w:val="%9."/>
       <w:lvlJc w:val="right"/>
       <w:pPr>
+        <w:tabs>
+          <w:tab w:val="num" w:pos="0"/>
+        </w:tabs>
         <w:ind w:left="6480" w:hanging="180"/>
       </w:pPr>
+      <w:rPr/>
     </w:lvl>
   </w:abstractNum>
   <w:abstractNum w:abstractNumId="5">
@@ -11309,6 +10659,9 @@
       <w:lvlText w:val=""/>
       <w:lvlJc w:val="left"/>
       <w:pPr>
+        <w:tabs>
+          <w:tab w:val="num" w:pos="0"/>
+        </w:tabs>
         <w:ind w:left="0" w:hanging="0"/>
       </w:pPr>
     </w:lvl>
@@ -11319,6 +10672,9 @@
       <w:lvlText w:val=""/>
       <w:lvlJc w:val="left"/>
       <w:pPr>
+        <w:tabs>
+          <w:tab w:val="num" w:pos="0"/>
+        </w:tabs>
         <w:ind w:left="0" w:hanging="0"/>
       </w:pPr>
     </w:lvl>
@@ -11329,6 +10685,9 @@
       <w:lvlText w:val=""/>
       <w:lvlJc w:val="left"/>
       <w:pPr>
+        <w:tabs>
+          <w:tab w:val="num" w:pos="0"/>
+        </w:tabs>
         <w:ind w:left="0" w:hanging="0"/>
       </w:pPr>
     </w:lvl>
@@ -11339,6 +10698,9 @@
       <w:lvlText w:val=""/>
       <w:lvlJc w:val="left"/>
       <w:pPr>
+        <w:tabs>
+          <w:tab w:val="num" w:pos="0"/>
+        </w:tabs>
         <w:ind w:left="0" w:hanging="0"/>
       </w:pPr>
     </w:lvl>
@@ -11349,6 +10711,9 @@
       <w:lvlText w:val=""/>
       <w:lvlJc w:val="left"/>
       <w:pPr>
+        <w:tabs>
+          <w:tab w:val="num" w:pos="0"/>
+        </w:tabs>
         <w:ind w:left="0" w:hanging="0"/>
       </w:pPr>
     </w:lvl>
@@ -11359,6 +10724,9 @@
       <w:lvlText w:val=""/>
       <w:lvlJc w:val="left"/>
       <w:pPr>
+        <w:tabs>
+          <w:tab w:val="num" w:pos="0"/>
+        </w:tabs>
         <w:ind w:left="0" w:hanging="0"/>
       </w:pPr>
     </w:lvl>
@@ -11369,6 +10737,9 @@
       <w:lvlText w:val=""/>
       <w:lvlJc w:val="left"/>
       <w:pPr>
+        <w:tabs>
+          <w:tab w:val="num" w:pos="0"/>
+        </w:tabs>
         <w:ind w:left="0" w:hanging="0"/>
       </w:pPr>
     </w:lvl>
@@ -11379,6 +10750,9 @@
       <w:lvlText w:val=""/>
       <w:lvlJc w:val="left"/>
       <w:pPr>
+        <w:tabs>
+          <w:tab w:val="num" w:pos="0"/>
+        </w:tabs>
         <w:ind w:left="0" w:hanging="0"/>
       </w:pPr>
     </w:lvl>
@@ -11389,6 +10763,9 @@
       <w:lvlText w:val=""/>
       <w:lvlJc w:val="left"/>
       <w:pPr>
+        <w:tabs>
+          <w:tab w:val="num" w:pos="0"/>
+        </w:tabs>
         <w:ind w:left="0" w:hanging="0"/>
       </w:pPr>
     </w:lvl>
@@ -11423,7 +10800,9 @@
       </w:rPr>
     </w:rPrDefault>
     <w:pPrDefault>
-      <w:pPr/>
+      <w:pPr>
+        <w:suppressAutoHyphens w:val="true"/>
+      </w:pPr>
     </w:pPrDefault>
   </w:docDefaults>
   <w:latentStyles w:defLockedState="0" w:defUIPriority="99" w:defSemiHidden="0" w:defUnhideWhenUsed="0" w:defQFormat="0" w:count="375">
@@ -11953,7 +11332,6 @@
   <w:style w:type="character" w:styleId="FootnoteTextChar" w:customStyle="1">
     <w:name w:val="Footnote Text Char"/>
     <w:basedOn w:val="DefaultParagraphFont"/>
-    <w:link w:val="FootnoteText"/>
     <w:uiPriority w:val="99"/>
     <w:qFormat/>
     <w:rsid w:val="0044216b"/>
@@ -11981,7 +11359,7 @@
     </w:rPr>
   </w:style>
   <w:style w:type="character" w:styleId="InternetLink">
-    <w:name w:val="Internet Link"/>
+    <w:name w:val="Hyperlink"/>
     <w:basedOn w:val="DefaultParagraphFont"/>
     <w:uiPriority w:val="99"/>
     <w:unhideWhenUsed/>
@@ -12008,7 +11386,6 @@
   <w:style w:type="character" w:styleId="EndnoteTextChar" w:customStyle="1">
     <w:name w:val="Endnote Text Char"/>
     <w:basedOn w:val="DefaultParagraphFont"/>
-    <w:link w:val="EndnoteText"/>
     <w:uiPriority w:val="99"/>
     <w:semiHidden/>
     <w:qFormat/>
@@ -12052,7 +11429,6 @@
   <w:style w:type="character" w:styleId="CommentTextChar" w:customStyle="1">
     <w:name w:val="Comment Text Char"/>
     <w:basedOn w:val="DefaultParagraphFont"/>
-    <w:link w:val="CommentText"/>
     <w:uiPriority w:val="99"/>
     <w:semiHidden/>
     <w:qFormat/>
@@ -12065,7 +11441,6 @@
   <w:style w:type="character" w:styleId="CommentSubjectChar" w:customStyle="1">
     <w:name w:val="Comment Subject Char"/>
     <w:basedOn w:val="CommentTextChar"/>
-    <w:link w:val="CommentSubject"/>
     <w:uiPriority w:val="99"/>
     <w:semiHidden/>
     <w:qFormat/>
@@ -12089,13 +11464,6 @@
       <w:rFonts w:ascii="Segoe UI" w:hAnsi="Segoe UI" w:cs="Segoe UI"/>
       <w:sz w:val="18"/>
       <w:szCs w:val="18"/>
-    </w:rPr>
-  </w:style>
-  <w:style w:type="character" w:styleId="ListLabel1">
-    <w:name w:val="ListLabel 1"/>
-    <w:qFormat/>
-    <w:rPr>
-      <w:rFonts w:ascii="Baskerville Old Face" w:hAnsi="Baskerville Old Face"/>
     </w:rPr>
   </w:style>
   <w:style w:type="paragraph" w:styleId="Heading">
@@ -12299,7 +11667,6 @@
     <w:semiHidden/>
     <w:unhideWhenUsed/>
     <w:tblPr>
-      <w:tblInd w:w="0" w:type="dxa"/>
       <w:tblCellMar>
         <w:top w:w="0" w:type="dxa"/>
         <w:left w:w="108" w:type="dxa"/>

</xml_diff>